<commit_message>
Bab 3 sequence dan ui
</commit_message>
<xml_diff>
--- a/ELEARNING unisbank/BAB III.docx
+++ b/ELEARNING unisbank/BAB III.docx
@@ -2988,6 +2988,12 @@
             <w:insideH w:val="single" w:color="auto" w:sz="4" w:space="0"/>
             <w:insideV w:val="single" w:color="auto" w:sz="4" w:space="0"/>
           </w:tblBorders>
+          <w:tblCellMar>
+            <w:top w:w="0" w:type="dxa"/>
+            <w:left w:w="108" w:type="dxa"/>
+            <w:bottom w:w="0" w:type="dxa"/>
+            <w:right w:w="108" w:type="dxa"/>
+          </w:tblCellMar>
         </w:tblPrEx>
         <w:tc>
           <w:tcPr>
@@ -4975,12 +4981,6 @@
             <w:insideH w:val="single" w:color="auto" w:sz="4" w:space="0"/>
             <w:insideV w:val="single" w:color="auto" w:sz="4" w:space="0"/>
           </w:tblBorders>
-          <w:tblCellMar>
-            <w:top w:w="0" w:type="dxa"/>
-            <w:left w:w="108" w:type="dxa"/>
-            <w:bottom w:w="0" w:type="dxa"/>
-            <w:right w:w="108" w:type="dxa"/>
-          </w:tblCellMar>
         </w:tblPrEx>
         <w:tc>
           <w:tcPr>
@@ -6449,6 +6449,12 @@
             <w:insideH w:val="single" w:color="auto" w:sz="4" w:space="0"/>
             <w:insideV w:val="single" w:color="auto" w:sz="4" w:space="0"/>
           </w:tblBorders>
+          <w:tblCellMar>
+            <w:top w:w="0" w:type="dxa"/>
+            <w:left w:w="108" w:type="dxa"/>
+            <w:bottom w:w="0" w:type="dxa"/>
+            <w:right w:w="108" w:type="dxa"/>
+          </w:tblCellMar>
         </w:tblPrEx>
         <w:tc>
           <w:tcPr>
@@ -13861,16 +13867,21 @@
         <w:spacing w:line="360" w:lineRule="auto"/>
         <w:ind w:right="-44" w:rightChars="-20"/>
         <w:jc w:val="center"/>
+        <w:rPr>
+          <w:rFonts w:hint="default"/>
+          <w:lang w:val="en-US"/>
+        </w:rPr>
       </w:pPr>
       <w:r>
         <w:rPr>
+          <w:rFonts w:hint="default"/>
           <w:lang w:val="en-US"/>
         </w:rPr>
         <w:drawing>
           <wp:inline distT="0" distB="0" distL="114300" distR="114300">
-            <wp:extent cx="3124200" cy="3686175"/>
-            <wp:effectExtent l="0" t="0" r="0" b="9525"/>
-            <wp:docPr id="32" name="Picture 25"/>
+            <wp:extent cx="3066415" cy="4811395"/>
+            <wp:effectExtent l="0" t="0" r="635" b="8255"/>
+            <wp:docPr id="22" name="Picture 22" descr="sequence-1 Siswa"/>
             <wp:cNvGraphicFramePr>
               <a:graphicFrameLocks xmlns:a="http://schemas.openxmlformats.org/drawingml/2006/main" noChangeAspect="1"/>
             </wp:cNvGraphicFramePr>
@@ -13878,7 +13889,7 @@
               <a:graphicData uri="http://schemas.openxmlformats.org/drawingml/2006/picture">
                 <pic:pic xmlns:pic="http://schemas.openxmlformats.org/drawingml/2006/picture">
                   <pic:nvPicPr>
-                    <pic:cNvPr id="32" name="Picture 25"/>
+                    <pic:cNvPr id="22" name="Picture 22" descr="sequence-1 Siswa"/>
                     <pic:cNvPicPr>
                       <a:picLocks noChangeAspect="1"/>
                     </pic:cNvPicPr>
@@ -13892,15 +13903,11 @@
                   <pic:spPr>
                     <a:xfrm>
                       <a:off x="0" y="0"/>
-                      <a:ext cx="3124200" cy="3686175"/>
+                      <a:ext cx="3066415" cy="4811395"/>
                     </a:xfrm>
                     <a:prstGeom prst="rect">
                       <a:avLst/>
                     </a:prstGeom>
-                    <a:noFill/>
-                    <a:ln>
-                      <a:noFill/>
-                    </a:ln>
                   </pic:spPr>
                 </pic:pic>
               </a:graphicData>
@@ -14075,13 +14082,14 @@
       </w:pPr>
       <w:r>
         <w:rPr>
+          <w:sz w:val="24"/>
           <w:lang w:val="en-US"/>
         </w:rPr>
         <w:drawing>
           <wp:inline distT="0" distB="0" distL="114300" distR="114300">
-            <wp:extent cx="3028950" cy="4229100"/>
-            <wp:effectExtent l="0" t="0" r="0" b="0"/>
-            <wp:docPr id="33" name="Picture 26"/>
+            <wp:extent cx="3110865" cy="4879975"/>
+            <wp:effectExtent l="0" t="0" r="13335" b="15875"/>
+            <wp:docPr id="23" name="Picture 23" descr="sequence-2 Guru"/>
             <wp:cNvGraphicFramePr>
               <a:graphicFrameLocks xmlns:a="http://schemas.openxmlformats.org/drawingml/2006/main" noChangeAspect="1"/>
             </wp:cNvGraphicFramePr>
@@ -14089,7 +14097,7 @@
               <a:graphicData uri="http://schemas.openxmlformats.org/drawingml/2006/picture">
                 <pic:pic xmlns:pic="http://schemas.openxmlformats.org/drawingml/2006/picture">
                   <pic:nvPicPr>
-                    <pic:cNvPr id="33" name="Picture 26"/>
+                    <pic:cNvPr id="23" name="Picture 23" descr="sequence-2 Guru"/>
                     <pic:cNvPicPr>
                       <a:picLocks noChangeAspect="1"/>
                     </pic:cNvPicPr>
@@ -14103,15 +14111,11 @@
                   <pic:spPr>
                     <a:xfrm>
                       <a:off x="0" y="0"/>
-                      <a:ext cx="3028950" cy="4229100"/>
+                      <a:ext cx="3110865" cy="4879975"/>
                     </a:xfrm>
                     <a:prstGeom prst="rect">
                       <a:avLst/>
                     </a:prstGeom>
-                    <a:noFill/>
-                    <a:ln>
-                      <a:noFill/>
-                    </a:ln>
                   </pic:spPr>
                 </pic:pic>
               </a:graphicData>
@@ -14280,13 +14284,14 @@
       </w:pPr>
       <w:r>
         <w:rPr>
+          <w:sz w:val="24"/>
           <w:lang w:val="en-US"/>
         </w:rPr>
         <w:drawing>
           <wp:inline distT="0" distB="0" distL="114300" distR="114300">
-            <wp:extent cx="3095625" cy="4410075"/>
-            <wp:effectExtent l="0" t="0" r="9525" b="9525"/>
-            <wp:docPr id="34" name="Picture 27"/>
+            <wp:extent cx="3401060" cy="5335270"/>
+            <wp:effectExtent l="0" t="0" r="8890" b="17780"/>
+            <wp:docPr id="24" name="Picture 24" descr="sequence-4 mapel"/>
             <wp:cNvGraphicFramePr>
               <a:graphicFrameLocks xmlns:a="http://schemas.openxmlformats.org/drawingml/2006/main" noChangeAspect="1"/>
             </wp:cNvGraphicFramePr>
@@ -14294,7 +14299,7 @@
               <a:graphicData uri="http://schemas.openxmlformats.org/drawingml/2006/picture">
                 <pic:pic xmlns:pic="http://schemas.openxmlformats.org/drawingml/2006/picture">
                   <pic:nvPicPr>
-                    <pic:cNvPr id="34" name="Picture 27"/>
+                    <pic:cNvPr id="24" name="Picture 24" descr="sequence-4 mapel"/>
                     <pic:cNvPicPr>
                       <a:picLocks noChangeAspect="1"/>
                     </pic:cNvPicPr>
@@ -14308,15 +14313,11 @@
                   <pic:spPr>
                     <a:xfrm>
                       <a:off x="0" y="0"/>
-                      <a:ext cx="3095625" cy="4410075"/>
+                      <a:ext cx="3401060" cy="5335270"/>
                     </a:xfrm>
                     <a:prstGeom prst="rect">
                       <a:avLst/>
                     </a:prstGeom>
-                    <a:noFill/>
-                    <a:ln>
-                      <a:noFill/>
-                    </a:ln>
                   </pic:spPr>
                 </pic:pic>
               </a:graphicData>
@@ -14466,13 +14467,14 @@
       </w:pPr>
       <w:r>
         <w:rPr>
+          <w:sz w:val="24"/>
           <w:lang w:val="en-US"/>
         </w:rPr>
         <w:drawing>
           <wp:inline distT="0" distB="0" distL="114300" distR="114300">
-            <wp:extent cx="3000375" cy="4438650"/>
-            <wp:effectExtent l="0" t="0" r="9525" b="0"/>
-            <wp:docPr id="35" name="Picture 28"/>
+            <wp:extent cx="3350895" cy="5278755"/>
+            <wp:effectExtent l="0" t="0" r="1905" b="17145"/>
+            <wp:docPr id="25" name="Picture 25" descr="sequence-3 materi"/>
             <wp:cNvGraphicFramePr>
               <a:graphicFrameLocks xmlns:a="http://schemas.openxmlformats.org/drawingml/2006/main" noChangeAspect="1"/>
             </wp:cNvGraphicFramePr>
@@ -14480,7 +14482,7 @@
               <a:graphicData uri="http://schemas.openxmlformats.org/drawingml/2006/picture">
                 <pic:pic xmlns:pic="http://schemas.openxmlformats.org/drawingml/2006/picture">
                   <pic:nvPicPr>
-                    <pic:cNvPr id="35" name="Picture 28"/>
+                    <pic:cNvPr id="25" name="Picture 25" descr="sequence-3 materi"/>
                     <pic:cNvPicPr>
                       <a:picLocks noChangeAspect="1"/>
                     </pic:cNvPicPr>
@@ -14494,15 +14496,11 @@
                   <pic:spPr>
                     <a:xfrm>
                       <a:off x="0" y="0"/>
-                      <a:ext cx="3000375" cy="4438650"/>
+                      <a:ext cx="3350895" cy="5278755"/>
                     </a:xfrm>
                     <a:prstGeom prst="rect">
                       <a:avLst/>
                     </a:prstGeom>
-                    <a:noFill/>
-                    <a:ln>
-                      <a:noFill/>
-                    </a:ln>
                   </pic:spPr>
                 </pic:pic>
               </a:graphicData>
@@ -14593,7 +14591,15 @@
         <w:rPr>
           <w:sz w:val="24"/>
         </w:rPr>
-        <w:t>Mengelola Data Soal</w:t>
+        <w:t xml:space="preserve">Mengelola Data </w:t>
+      </w:r>
+      <w:r>
+        <w:rPr>
+          <w:rFonts w:hint="default"/>
+          <w:sz w:val="24"/>
+          <w:lang w:val="en-US"/>
+        </w:rPr>
+        <w:t>Tugas</w:t>
       </w:r>
     </w:p>
     <w:p>
@@ -14620,7 +14626,21 @@
         <w:rPr>
           <w:sz w:val="24"/>
         </w:rPr>
-        <w:t>mengelola data soal berfungsi untuk mengetahui alur</w:t>
+        <w:t xml:space="preserve">mengelola data </w:t>
+      </w:r>
+      <w:r>
+        <w:rPr>
+          <w:rFonts w:hint="default"/>
+          <w:sz w:val="24"/>
+          <w:lang w:val="en-US"/>
+        </w:rPr>
+        <w:t xml:space="preserve">tugas </w:t>
+      </w:r>
+      <w:r>
+        <w:rPr>
+          <w:sz w:val="24"/>
+        </w:rPr>
+        <w:t>berfungsi untuk mengetahui alur</w:t>
       </w:r>
       <w:r>
         <w:rPr>
@@ -14633,7 +14653,15 @@
         <w:rPr>
           <w:sz w:val="24"/>
         </w:rPr>
-        <w:t>dalam admin atau guru dalam menginputkan, mengedit atau menghapus data materi</w:t>
+        <w:t xml:space="preserve">dalam admin atau guru dalam menginputkan, mengedit atau menghapus data </w:t>
+      </w:r>
+      <w:r>
+        <w:rPr>
+          <w:rFonts w:hint="default"/>
+          <w:sz w:val="24"/>
+          <w:lang w:val="en-US"/>
+        </w:rPr>
+        <w:t>tugas</w:t>
       </w:r>
       <w:r>
         <w:rPr>
@@ -14658,13 +14686,14 @@
       </w:pPr>
       <w:r>
         <w:rPr>
+          <w:sz w:val="24"/>
           <w:lang w:val="en-US"/>
         </w:rPr>
         <w:drawing>
           <wp:inline distT="0" distB="0" distL="114300" distR="114300">
-            <wp:extent cx="3219450" cy="5029200"/>
-            <wp:effectExtent l="0" t="0" r="0" b="0"/>
-            <wp:docPr id="36" name="Picture 29"/>
+            <wp:extent cx="3322320" cy="5234305"/>
+            <wp:effectExtent l="0" t="0" r="11430" b="4445"/>
+            <wp:docPr id="26" name="Picture 26" descr="sequence-7 tugas"/>
             <wp:cNvGraphicFramePr>
               <a:graphicFrameLocks xmlns:a="http://schemas.openxmlformats.org/drawingml/2006/main" noChangeAspect="1"/>
             </wp:cNvGraphicFramePr>
@@ -14672,7 +14701,7 @@
               <a:graphicData uri="http://schemas.openxmlformats.org/drawingml/2006/picture">
                 <pic:pic xmlns:pic="http://schemas.openxmlformats.org/drawingml/2006/picture">
                   <pic:nvPicPr>
-                    <pic:cNvPr id="36" name="Picture 29"/>
+                    <pic:cNvPr id="26" name="Picture 26" descr="sequence-7 tugas"/>
                     <pic:cNvPicPr>
                       <a:picLocks noChangeAspect="1"/>
                     </pic:cNvPicPr>
@@ -14686,15 +14715,11 @@
                   <pic:spPr>
                     <a:xfrm>
                       <a:off x="0" y="0"/>
-                      <a:ext cx="3219450" cy="5029200"/>
+                      <a:ext cx="3322320" cy="5234305"/>
                     </a:xfrm>
                     <a:prstGeom prst="rect">
                       <a:avLst/>
                     </a:prstGeom>
-                    <a:noFill/>
-                    <a:ln>
-                      <a:noFill/>
-                    </a:ln>
                   </pic:spPr>
                 </pic:pic>
               </a:graphicData>
@@ -14789,9 +14814,11 @@
       </w:r>
       <w:r>
         <w:rPr>
-          <w:sz w:val="24"/>
-        </w:rPr>
-        <w:t>Mengelola Ujian</w:t>
+          <w:rFonts w:hint="default"/>
+          <w:sz w:val="24"/>
+          <w:lang w:val="en-US"/>
+        </w:rPr>
+        <w:t>User</w:t>
       </w:r>
     </w:p>
     <w:p>
@@ -14828,7 +14855,29 @@
         <w:rPr>
           <w:sz w:val="24"/>
         </w:rPr>
-        <w:t>dalam guru menginputkan, mengedit atau menghapus daftar ujian</w:t>
+        <w:t xml:space="preserve">dalam </w:t>
+      </w:r>
+      <w:r>
+        <w:rPr>
+          <w:rFonts w:hint="default"/>
+          <w:sz w:val="24"/>
+          <w:lang w:val="en-US"/>
+        </w:rPr>
+        <w:t xml:space="preserve">admin </w:t>
+      </w:r>
+      <w:r>
+        <w:rPr>
+          <w:sz w:val="24"/>
+        </w:rPr>
+        <w:t xml:space="preserve">menginputkan, mengedit atau menghapus daftar </w:t>
+      </w:r>
+      <w:r>
+        <w:rPr>
+          <w:rFonts w:hint="default"/>
+          <w:sz w:val="24"/>
+          <w:lang w:val="en-US"/>
+        </w:rPr>
+        <w:t>user</w:t>
       </w:r>
       <w:r>
         <w:rPr>
@@ -14850,13 +14899,14 @@
       </w:pPr>
       <w:r>
         <w:rPr>
+          <w:sz w:val="24"/>
           <w:lang w:val="en-US"/>
         </w:rPr>
         <w:drawing>
           <wp:inline distT="0" distB="0" distL="114300" distR="114300">
-            <wp:extent cx="2867025" cy="4105275"/>
-            <wp:effectExtent l="0" t="0" r="9525" b="9525"/>
-            <wp:docPr id="37" name="Picture 30"/>
+            <wp:extent cx="3207385" cy="5032375"/>
+            <wp:effectExtent l="0" t="0" r="12065" b="15875"/>
+            <wp:docPr id="27" name="Picture 27" descr="sequence-6 user"/>
             <wp:cNvGraphicFramePr>
               <a:graphicFrameLocks xmlns:a="http://schemas.openxmlformats.org/drawingml/2006/main" noChangeAspect="1"/>
             </wp:cNvGraphicFramePr>
@@ -14864,7 +14914,7 @@
               <a:graphicData uri="http://schemas.openxmlformats.org/drawingml/2006/picture">
                 <pic:pic xmlns:pic="http://schemas.openxmlformats.org/drawingml/2006/picture">
                   <pic:nvPicPr>
-                    <pic:cNvPr id="37" name="Picture 30"/>
+                    <pic:cNvPr id="27" name="Picture 27" descr="sequence-6 user"/>
                     <pic:cNvPicPr>
                       <a:picLocks noChangeAspect="1"/>
                     </pic:cNvPicPr>
@@ -14878,15 +14928,11 @@
                   <pic:spPr>
                     <a:xfrm>
                       <a:off x="0" y="0"/>
-                      <a:ext cx="2867025" cy="4105275"/>
+                      <a:ext cx="3207385" cy="5032375"/>
                     </a:xfrm>
                     <a:prstGeom prst="rect">
                       <a:avLst/>
                     </a:prstGeom>
-                    <a:noFill/>
-                    <a:ln>
-                      <a:noFill/>
-                    </a:ln>
                   </pic:spPr>
                 </pic:pic>
               </a:graphicData>
@@ -14901,7 +14947,9 @@
         <w:ind w:left="1320"/>
         <w:jc w:val="center"/>
         <w:rPr>
-          <w:sz w:val="24"/>
+          <w:rFonts w:hint="default"/>
+          <w:sz w:val="24"/>
+          <w:lang w:val="en-US"/>
         </w:rPr>
       </w:pPr>
       <w:r>
@@ -14921,7 +14969,15 @@
         <w:rPr>
           <w:sz w:val="24"/>
         </w:rPr>
-        <w:t xml:space="preserve"> Mengelola Ujian</w:t>
+        <w:t xml:space="preserve"> Mengelola </w:t>
+      </w:r>
+      <w:r>
+        <w:rPr>
+          <w:rFonts w:hint="default"/>
+          <w:sz w:val="24"/>
+          <w:lang w:val="en-US"/>
+        </w:rPr>
+        <w:t>User</w:t>
       </w:r>
     </w:p>
     <w:p>
@@ -14977,7 +15033,15 @@
         <w:rPr>
           <w:sz w:val="24"/>
         </w:rPr>
-        <w:t>Mengelola Hasil Ujian</w:t>
+        <w:t xml:space="preserve">Mengelola </w:t>
+      </w:r>
+      <w:r>
+        <w:rPr>
+          <w:rFonts w:hint="default"/>
+          <w:sz w:val="24"/>
+          <w:lang w:val="en-US"/>
+        </w:rPr>
+        <w:t>Jurusan</w:t>
       </w:r>
     </w:p>
     <w:p>
@@ -15014,7 +15078,29 @@
         <w:rPr>
           <w:sz w:val="24"/>
         </w:rPr>
-        <w:t>alur dalam admin atau guru melihat dan mencetak laporan hasil ujian</w:t>
+        <w:t xml:space="preserve">alur dalam </w:t>
+      </w:r>
+      <w:r>
+        <w:rPr>
+          <w:rFonts w:hint="default"/>
+          <w:sz w:val="24"/>
+          <w:lang w:val="en-US"/>
+        </w:rPr>
+        <w:t xml:space="preserve">admin </w:t>
+      </w:r>
+      <w:r>
+        <w:rPr>
+          <w:sz w:val="24"/>
+        </w:rPr>
+        <w:t xml:space="preserve">menginputkan, mengedit atau menghapus daftar </w:t>
+      </w:r>
+      <w:r>
+        <w:rPr>
+          <w:rFonts w:hint="default"/>
+          <w:sz w:val="24"/>
+          <w:lang w:val="en-US"/>
+        </w:rPr>
+        <w:t>jurusan</w:t>
       </w:r>
       <w:r>
         <w:rPr>
@@ -15036,13 +15122,14 @@
       </w:pPr>
       <w:r>
         <w:rPr>
+          <w:sz w:val="24"/>
           <w:lang w:val="en-US"/>
         </w:rPr>
         <w:drawing>
           <wp:inline distT="0" distB="0" distL="114300" distR="114300">
-            <wp:extent cx="3305175" cy="2771775"/>
-            <wp:effectExtent l="0" t="0" r="9525" b="9525"/>
-            <wp:docPr id="38" name="Picture 31"/>
+            <wp:extent cx="3529965" cy="5536565"/>
+            <wp:effectExtent l="0" t="0" r="13335" b="6985"/>
+            <wp:docPr id="28" name="Picture 28" descr="sequence-5 jurusan"/>
             <wp:cNvGraphicFramePr>
               <a:graphicFrameLocks xmlns:a="http://schemas.openxmlformats.org/drawingml/2006/main" noChangeAspect="1"/>
             </wp:cNvGraphicFramePr>
@@ -15050,7 +15137,7 @@
               <a:graphicData uri="http://schemas.openxmlformats.org/drawingml/2006/picture">
                 <pic:pic xmlns:pic="http://schemas.openxmlformats.org/drawingml/2006/picture">
                   <pic:nvPicPr>
-                    <pic:cNvPr id="38" name="Picture 31"/>
+                    <pic:cNvPr id="28" name="Picture 28" descr="sequence-5 jurusan"/>
                     <pic:cNvPicPr>
                       <a:picLocks noChangeAspect="1"/>
                     </pic:cNvPicPr>
@@ -15064,15 +15151,11 @@
                   <pic:spPr>
                     <a:xfrm>
                       <a:off x="0" y="0"/>
-                      <a:ext cx="3305175" cy="2771775"/>
+                      <a:ext cx="3529965" cy="5536565"/>
                     </a:xfrm>
                     <a:prstGeom prst="rect">
                       <a:avLst/>
                     </a:prstGeom>
-                    <a:noFill/>
-                    <a:ln>
-                      <a:noFill/>
-                    </a:ln>
                   </pic:spPr>
                 </pic:pic>
               </a:graphicData>
@@ -15087,7 +15170,9 @@
         <w:ind w:left="1320"/>
         <w:jc w:val="center"/>
         <w:rPr>
-          <w:sz w:val="24"/>
+          <w:rFonts w:hint="default"/>
+          <w:sz w:val="24"/>
+          <w:lang w:val="en-US"/>
         </w:rPr>
       </w:pPr>
       <w:r>
@@ -15107,7 +15192,15 @@
         <w:rPr>
           <w:sz w:val="24"/>
         </w:rPr>
-        <w:t xml:space="preserve"> Mengelola Hasil Ujian</w:t>
+        <w:t xml:space="preserve"> Mengelola </w:t>
+      </w:r>
+      <w:r>
+        <w:rPr>
+          <w:rFonts w:hint="default"/>
+          <w:sz w:val="24"/>
+          <w:lang w:val="en-US"/>
+        </w:rPr>
+        <w:t>Data Jurusan</w:t>
       </w:r>
     </w:p>
     <w:p>
@@ -15228,13 +15321,14 @@
       </w:pPr>
       <w:r>
         <w:rPr>
+          <w:sz w:val="24"/>
           <w:lang w:val="en-US"/>
         </w:rPr>
         <w:drawing>
           <wp:inline distT="0" distB="0" distL="114300" distR="114300">
-            <wp:extent cx="3133725" cy="2438400"/>
-            <wp:effectExtent l="0" t="0" r="9525" b="0"/>
-            <wp:docPr id="39" name="Picture 32"/>
+            <wp:extent cx="2827020" cy="3175635"/>
+            <wp:effectExtent l="0" t="0" r="11430" b="5715"/>
+            <wp:docPr id="29" name="Picture 29" descr="sequence-Page-10"/>
             <wp:cNvGraphicFramePr>
               <a:graphicFrameLocks xmlns:a="http://schemas.openxmlformats.org/drawingml/2006/main" noChangeAspect="1"/>
             </wp:cNvGraphicFramePr>
@@ -15242,7 +15336,7 @@
               <a:graphicData uri="http://schemas.openxmlformats.org/drawingml/2006/picture">
                 <pic:pic xmlns:pic="http://schemas.openxmlformats.org/drawingml/2006/picture">
                   <pic:nvPicPr>
-                    <pic:cNvPr id="39" name="Picture 32"/>
+                    <pic:cNvPr id="29" name="Picture 29" descr="sequence-Page-10"/>
                     <pic:cNvPicPr>
                       <a:picLocks noChangeAspect="1"/>
                     </pic:cNvPicPr>
@@ -15256,15 +15350,11 @@
                   <pic:spPr>
                     <a:xfrm>
                       <a:off x="0" y="0"/>
-                      <a:ext cx="3133725" cy="2438400"/>
+                      <a:ext cx="2827020" cy="3175635"/>
                     </a:xfrm>
                     <a:prstGeom prst="rect">
                       <a:avLst/>
                     </a:prstGeom>
-                    <a:noFill/>
-                    <a:ln>
-                      <a:noFill/>
-                    </a:ln>
                   </pic:spPr>
                 </pic:pic>
               </a:graphicData>
@@ -15359,9 +15449,11 @@
       </w:r>
       <w:r>
         <w:rPr>
-          <w:sz w:val="24"/>
-        </w:rPr>
-        <w:t>Ujian</w:t>
+          <w:rFonts w:hint="default"/>
+          <w:sz w:val="24"/>
+          <w:lang w:val="en-US"/>
+        </w:rPr>
+        <w:t>Submit Tugas</w:t>
       </w:r>
     </w:p>
     <w:p>
@@ -15399,9 +15491,11 @@
       </w:r>
       <w:r>
         <w:rPr>
-          <w:sz w:val="24"/>
-        </w:rPr>
-        <w:t>mengikuti ujian</w:t>
+          <w:rFonts w:hint="default"/>
+          <w:sz w:val="24"/>
+          <w:lang w:val="en-US"/>
+        </w:rPr>
+        <w:t>mengerjakan/ mensubmit tugas</w:t>
       </w:r>
       <w:r>
         <w:rPr>
@@ -15426,13 +15520,14 @@
       </w:pPr>
       <w:r>
         <w:rPr>
+          <w:sz w:val="24"/>
           <w:lang w:val="en-US"/>
         </w:rPr>
         <w:drawing>
           <wp:inline distT="0" distB="0" distL="114300" distR="114300">
-            <wp:extent cx="3924300" cy="3124200"/>
-            <wp:effectExtent l="0" t="0" r="0" b="0"/>
-            <wp:docPr id="40" name="Picture 33"/>
+            <wp:extent cx="3216275" cy="3902075"/>
+            <wp:effectExtent l="0" t="0" r="3175" b="3175"/>
+            <wp:docPr id="30" name="Picture 30" descr="sequence-8 submit tugas"/>
             <wp:cNvGraphicFramePr>
               <a:graphicFrameLocks xmlns:a="http://schemas.openxmlformats.org/drawingml/2006/main" noChangeAspect="1"/>
             </wp:cNvGraphicFramePr>
@@ -15440,7 +15535,7 @@
               <a:graphicData uri="http://schemas.openxmlformats.org/drawingml/2006/picture">
                 <pic:pic xmlns:pic="http://schemas.openxmlformats.org/drawingml/2006/picture">
                   <pic:nvPicPr>
-                    <pic:cNvPr id="40" name="Picture 33"/>
+                    <pic:cNvPr id="30" name="Picture 30" descr="sequence-8 submit tugas"/>
                     <pic:cNvPicPr>
                       <a:picLocks noChangeAspect="1"/>
                     </pic:cNvPicPr>
@@ -15454,15 +15549,11 @@
                   <pic:spPr>
                     <a:xfrm>
                       <a:off x="0" y="0"/>
-                      <a:ext cx="3924300" cy="3124200"/>
+                      <a:ext cx="3216275" cy="3902075"/>
                     </a:xfrm>
                     <a:prstGeom prst="rect">
                       <a:avLst/>
                     </a:prstGeom>
-                    <a:noFill/>
-                    <a:ln>
-                      <a:noFill/>
-                    </a:ln>
                   </pic:spPr>
                 </pic:pic>
               </a:graphicData>
@@ -15470,6 +15561,8 @@
           </wp:inline>
         </w:drawing>
       </w:r>
+      <w:bookmarkStart w:id="1" w:name="_GoBack"/>
+      <w:bookmarkEnd w:id="1"/>
     </w:p>
     <w:p>
       <w:pPr>
@@ -15480,7 +15573,9 @@
         <w:ind w:left="1320" w:right="-44" w:rightChars="-20"/>
         <w:jc w:val="center"/>
         <w:rPr>
-          <w:sz w:val="24"/>
+          <w:rFonts w:hint="default"/>
+          <w:sz w:val="24"/>
+          <w:lang w:val="en-US"/>
         </w:rPr>
       </w:pPr>
       <w:r>
@@ -15500,7 +15595,15 @@
         <w:rPr>
           <w:sz w:val="24"/>
         </w:rPr>
-        <w:t xml:space="preserve"> Ujian</w:t>
+        <w:t xml:space="preserve"> </w:t>
+      </w:r>
+      <w:r>
+        <w:rPr>
+          <w:rFonts w:hint="default"/>
+          <w:sz w:val="24"/>
+          <w:lang w:val="en-US"/>
+        </w:rPr>
+        <w:t>Submit Tugas.</w:t>
       </w:r>
     </w:p>
     <w:p>
@@ -15646,7 +15749,7 @@
     <w:p>
       <w:pPr>
         <w:spacing w:line="360" w:lineRule="auto"/>
-        <w:ind w:left="880" w:leftChars="400" w:right="-44" w:rightChars="-20" w:firstLine="605" w:firstLineChars="275"/>
+        <w:ind w:left="440" w:leftChars="200" w:right="-44" w:rightChars="-20" w:firstLine="0" w:firstLineChars="0"/>
         <w:jc w:val="center"/>
         <w:rPr>
           <w:lang w:val="en-US"/>
@@ -15658,9 +15761,9 @@
         </w:rPr>
         <w:drawing>
           <wp:inline distT="0" distB="0" distL="114300" distR="114300">
-            <wp:extent cx="4171950" cy="3399155"/>
-            <wp:effectExtent l="0" t="0" r="0" b="10795"/>
-            <wp:docPr id="827" name="Picture 1" descr="db"/>
+            <wp:extent cx="4977130" cy="3089275"/>
+            <wp:effectExtent l="0" t="0" r="13970" b="15875"/>
+            <wp:docPr id="21" name="Picture 21" descr="class_diagram(1) (1)"/>
             <wp:cNvGraphicFramePr>
               <a:graphicFrameLocks xmlns:a="http://schemas.openxmlformats.org/drawingml/2006/main" noChangeAspect="1"/>
             </wp:cNvGraphicFramePr>
@@ -15668,7 +15771,7 @@
               <a:graphicData uri="http://schemas.openxmlformats.org/drawingml/2006/picture">
                 <pic:pic xmlns:pic="http://schemas.openxmlformats.org/drawingml/2006/picture">
                   <pic:nvPicPr>
-                    <pic:cNvPr id="827" name="Picture 1" descr="db"/>
+                    <pic:cNvPr id="21" name="Picture 21" descr="class_diagram(1) (1)"/>
                     <pic:cNvPicPr>
                       <a:picLocks noChangeAspect="1"/>
                     </pic:cNvPicPr>
@@ -15682,15 +15785,11 @@
                   <pic:spPr>
                     <a:xfrm>
                       <a:off x="0" y="0"/>
-                      <a:ext cx="4171950" cy="3399155"/>
+                      <a:ext cx="4977130" cy="3089275"/>
                     </a:xfrm>
                     <a:prstGeom prst="rect">
                       <a:avLst/>
                     </a:prstGeom>
-                    <a:noFill/>
-                    <a:ln>
-                      <a:noFill/>
-                    </a:ln>
                   </pic:spPr>
                 </pic:pic>
               </a:graphicData>
@@ -17997,6 +18096,14 @@
         <w:gridCol w:w="1800"/>
       </w:tblGrid>
       <w:tr>
+        <w:tblPrEx>
+          <w:tblCellMar>
+            <w:top w:w="0" w:type="dxa"/>
+            <w:left w:w="0" w:type="dxa"/>
+            <w:bottom w:w="0" w:type="dxa"/>
+            <w:right w:w="0" w:type="dxa"/>
+          </w:tblCellMar>
+        </w:tblPrEx>
         <w:trPr>
           <w:trHeight w:val="262" w:hRule="atLeast"/>
         </w:trPr>
@@ -21683,6 +21790,7 @@
           <w:p>
             <w:pPr>
               <w:numPr>
+                <w:ilvl w:val="0"/>
                 <w:numId w:val="0"/>
               </w:numPr>
               <w:spacing w:line="360" w:lineRule="auto"/>
@@ -22896,6 +23004,14 @@
         </w:tc>
       </w:tr>
       <w:tr>
+        <w:tblPrEx>
+          <w:tblCellMar>
+            <w:top w:w="0" w:type="dxa"/>
+            <w:left w:w="0" w:type="dxa"/>
+            <w:bottom w:w="0" w:type="dxa"/>
+            <w:right w:w="0" w:type="dxa"/>
+          </w:tblCellMar>
+        </w:tblPrEx>
         <w:trPr>
           <w:trHeight w:val="146" w:hRule="atLeast"/>
         </w:trPr>
@@ -23737,7 +23853,9 @@
         </w:tblBorders>
         <w:tblLayout w:type="autofit"/>
         <w:tblCellMar>
+          <w:top w:w="0" w:type="dxa"/>
           <w:left w:w="108" w:type="dxa"/>
+          <w:bottom w:w="0" w:type="dxa"/>
           <w:right w:w="108" w:type="dxa"/>
         </w:tblCellMar>
       </w:tblPr>
@@ -23759,7 +23877,9 @@
             <w:insideV w:val="single" w:color="auto" w:sz="4" w:space="0"/>
           </w:tblBorders>
           <w:tblCellMar>
+            <w:top w:w="0" w:type="dxa"/>
             <w:left w:w="108" w:type="dxa"/>
+            <w:bottom w:w="0" w:type="dxa"/>
             <w:right w:w="108" w:type="dxa"/>
           </w:tblCellMar>
         </w:tblPrEx>
@@ -23806,6 +23926,7 @@
             <w:pPr>
               <w:spacing w:line="360" w:lineRule="auto"/>
               <w:ind w:right="-44" w:rightChars="-20"/>
+              <w:jc w:val="both"/>
               <w:rPr>
                 <w:rFonts w:hint="default"/>
                 <w:b w:val="0"/>
@@ -23840,6 +23961,7 @@
             <w:pPr>
               <w:spacing w:line="360" w:lineRule="auto"/>
               <w:ind w:right="-44" w:rightChars="-20"/>
+              <w:jc w:val="both"/>
               <w:rPr>
                 <w:rFonts w:hint="default"/>
                 <w:i/>
@@ -23868,6 +23990,7 @@
             <w:pPr>
               <w:spacing w:line="360" w:lineRule="auto"/>
               <w:ind w:right="-44" w:rightChars="-20"/>
+              <w:jc w:val="both"/>
               <w:rPr>
                 <w:rFonts w:hint="default"/>
                 <w:i/>
@@ -23896,6 +24019,7 @@
             <w:pPr>
               <w:spacing w:line="360" w:lineRule="auto"/>
               <w:ind w:right="-44" w:rightChars="-20"/>
+              <w:jc w:val="both"/>
               <w:rPr>
                 <w:rFonts w:hint="default"/>
                 <w:i/>
@@ -23928,7 +24052,9 @@
             <w:insideV w:val="single" w:color="auto" w:sz="4" w:space="0"/>
           </w:tblBorders>
           <w:tblCellMar>
+            <w:top w:w="0" w:type="dxa"/>
             <w:left w:w="108" w:type="dxa"/>
+            <w:bottom w:w="0" w:type="dxa"/>
             <w:right w:w="108" w:type="dxa"/>
           </w:tblCellMar>
         </w:tblPrEx>
@@ -23940,6 +24066,7 @@
             <w:pPr>
               <w:spacing w:line="360" w:lineRule="auto"/>
               <w:ind w:right="-44" w:rightChars="-20"/>
+              <w:jc w:val="both"/>
               <w:rPr>
                 <w:rFonts w:hint="default"/>
                 <w:i/>
@@ -23968,6 +24095,7 @@
             <w:pPr>
               <w:spacing w:line="360" w:lineRule="auto"/>
               <w:ind w:right="-44" w:rightChars="-20"/>
+              <w:jc w:val="both"/>
               <w:rPr>
                 <w:rFonts w:hint="default"/>
                 <w:i w:val="0"/>
@@ -23998,6 +24126,7 @@
             <w:pPr>
               <w:spacing w:line="360" w:lineRule="auto"/>
               <w:ind w:right="-44" w:rightChars="-20"/>
+              <w:jc w:val="both"/>
               <w:rPr>
                 <w:rFonts w:hint="default"/>
                 <w:i w:val="0"/>
@@ -24028,6 +24157,7 @@
             <w:pPr>
               <w:spacing w:line="360" w:lineRule="auto"/>
               <w:ind w:right="-44" w:rightChars="-20"/>
+              <w:jc w:val="both"/>
               <w:rPr>
                 <w:rFonts w:hint="default"/>
                 <w:i w:val="0"/>
@@ -24058,6 +24188,7 @@
             <w:pPr>
               <w:spacing w:line="360" w:lineRule="auto"/>
               <w:ind w:right="-44" w:rightChars="-20"/>
+              <w:jc w:val="both"/>
               <w:rPr>
                 <w:rFonts w:hint="default"/>
                 <w:i/>
@@ -24090,7 +24221,9 @@
             <w:insideV w:val="single" w:color="auto" w:sz="4" w:space="0"/>
           </w:tblBorders>
           <w:tblCellMar>
+            <w:top w:w="0" w:type="dxa"/>
             <w:left w:w="108" w:type="dxa"/>
+            <w:bottom w:w="0" w:type="dxa"/>
             <w:right w:w="108" w:type="dxa"/>
           </w:tblCellMar>
         </w:tblPrEx>
@@ -24102,6 +24235,7 @@
             <w:pPr>
               <w:spacing w:line="360" w:lineRule="auto"/>
               <w:ind w:right="-44" w:rightChars="-20"/>
+              <w:jc w:val="both"/>
               <w:rPr>
                 <w:rFonts w:hint="default"/>
                 <w:i/>
@@ -24130,6 +24264,7 @@
             <w:pPr>
               <w:spacing w:line="360" w:lineRule="auto"/>
               <w:ind w:right="-44" w:rightChars="-20"/>
+              <w:jc w:val="both"/>
               <w:rPr>
                 <w:rFonts w:hint="default"/>
                 <w:i w:val="0"/>
@@ -24160,6 +24295,7 @@
             <w:pPr>
               <w:spacing w:line="360" w:lineRule="auto"/>
               <w:ind w:right="-44" w:rightChars="-20"/>
+              <w:jc w:val="both"/>
               <w:rPr>
                 <w:rFonts w:hint="default"/>
                 <w:i w:val="0"/>
@@ -24190,6 +24326,7 @@
             <w:pPr>
               <w:spacing w:line="360" w:lineRule="auto"/>
               <w:ind w:right="-44" w:rightChars="-20"/>
+              <w:jc w:val="both"/>
               <w:rPr>
                 <w:rFonts w:hint="default"/>
                 <w:i w:val="0"/>
@@ -24220,6 +24357,7 @@
             <w:pPr>
               <w:spacing w:line="360" w:lineRule="auto"/>
               <w:ind w:right="-44" w:rightChars="-20"/>
+              <w:jc w:val="both"/>
               <w:rPr>
                 <w:rFonts w:hint="default"/>
                 <w:i/>
@@ -24247,6 +24385,7 @@
     <w:p>
       <w:pPr>
         <w:numPr>
+          <w:ilvl w:val="0"/>
           <w:numId w:val="0"/>
         </w:numPr>
         <w:ind w:left="425" w:leftChars="0"/>
@@ -24477,6 +24616,7 @@
             <w:pPr>
               <w:spacing w:line="360" w:lineRule="auto"/>
               <w:ind w:right="-44" w:rightChars="-20"/>
+              <w:jc w:val="both"/>
               <w:rPr>
                 <w:rFonts w:hint="default"/>
                 <w:b w:val="0"/>
@@ -24511,6 +24651,7 @@
             <w:pPr>
               <w:spacing w:line="360" w:lineRule="auto"/>
               <w:ind w:right="-44" w:rightChars="-20"/>
+              <w:jc w:val="both"/>
               <w:rPr>
                 <w:rFonts w:hint="default"/>
                 <w:i/>
@@ -24539,6 +24680,7 @@
             <w:pPr>
               <w:spacing w:line="360" w:lineRule="auto"/>
               <w:ind w:right="-44" w:rightChars="-20"/>
+              <w:jc w:val="both"/>
               <w:rPr>
                 <w:rFonts w:hint="default"/>
                 <w:i/>
@@ -24567,6 +24709,7 @@
             <w:pPr>
               <w:spacing w:line="360" w:lineRule="auto"/>
               <w:ind w:right="-44" w:rightChars="-20"/>
+              <w:jc w:val="both"/>
               <w:rPr>
                 <w:rFonts w:hint="default"/>
                 <w:i/>
@@ -24613,6 +24756,7 @@
             <w:pPr>
               <w:spacing w:line="360" w:lineRule="auto"/>
               <w:ind w:right="-44" w:rightChars="-20"/>
+              <w:jc w:val="both"/>
               <w:rPr>
                 <w:rFonts w:hint="default"/>
                 <w:i/>
@@ -24641,6 +24785,7 @@
             <w:pPr>
               <w:spacing w:line="360" w:lineRule="auto"/>
               <w:ind w:right="-44" w:rightChars="-20"/>
+              <w:jc w:val="both"/>
               <w:rPr>
                 <w:rFonts w:hint="default"/>
                 <w:i w:val="0"/>
@@ -24671,6 +24816,7 @@
             <w:pPr>
               <w:spacing w:line="360" w:lineRule="auto"/>
               <w:ind w:right="-44" w:rightChars="-20"/>
+              <w:jc w:val="both"/>
               <w:rPr>
                 <w:rFonts w:hint="default"/>
                 <w:i w:val="0"/>
@@ -24701,6 +24847,7 @@
             <w:pPr>
               <w:spacing w:line="360" w:lineRule="auto"/>
               <w:ind w:right="-44" w:rightChars="-20"/>
+              <w:jc w:val="both"/>
               <w:rPr>
                 <w:rFonts w:hint="default"/>
                 <w:i w:val="0"/>
@@ -24731,6 +24878,7 @@
             <w:pPr>
               <w:spacing w:line="360" w:lineRule="auto"/>
               <w:ind w:right="-44" w:rightChars="-20"/>
+              <w:jc w:val="both"/>
               <w:rPr>
                 <w:rFonts w:hint="default"/>
                 <w:i/>
@@ -24777,6 +24925,7 @@
             <w:pPr>
               <w:spacing w:line="360" w:lineRule="auto"/>
               <w:ind w:right="-44" w:rightChars="-20"/>
+              <w:jc w:val="both"/>
               <w:rPr>
                 <w:rFonts w:hint="default"/>
                 <w:i/>
@@ -24805,6 +24954,7 @@
             <w:pPr>
               <w:spacing w:line="360" w:lineRule="auto"/>
               <w:ind w:right="-44" w:rightChars="-20"/>
+              <w:jc w:val="both"/>
               <w:rPr>
                 <w:rFonts w:hint="default"/>
                 <w:i w:val="0"/>
@@ -24835,6 +24985,7 @@
             <w:pPr>
               <w:spacing w:line="360" w:lineRule="auto"/>
               <w:ind w:right="-44" w:rightChars="-20"/>
+              <w:jc w:val="both"/>
               <w:rPr>
                 <w:rFonts w:hint="default"/>
                 <w:i w:val="0"/>
@@ -24865,6 +25016,7 @@
             <w:pPr>
               <w:spacing w:line="360" w:lineRule="auto"/>
               <w:ind w:right="-44" w:rightChars="-20"/>
+              <w:jc w:val="both"/>
               <w:rPr>
                 <w:rFonts w:hint="default"/>
                 <w:i w:val="0"/>
@@ -24895,6 +25047,7 @@
             <w:pPr>
               <w:spacing w:line="360" w:lineRule="auto"/>
               <w:ind w:right="-44" w:rightChars="-20"/>
+              <w:jc w:val="both"/>
               <w:rPr>
                 <w:rFonts w:hint="default"/>
                 <w:i/>
@@ -24931,6 +25084,7 @@
             <w:pPr>
               <w:spacing w:line="360" w:lineRule="auto"/>
               <w:ind w:right="-44" w:rightChars="-20"/>
+              <w:jc w:val="both"/>
               <w:rPr>
                 <w:rFonts w:hint="default"/>
                 <w:i/>
@@ -24959,6 +25113,7 @@
             <w:pPr>
               <w:spacing w:line="360" w:lineRule="auto"/>
               <w:ind w:right="-44" w:rightChars="-20"/>
+              <w:jc w:val="both"/>
               <w:rPr>
                 <w:rFonts w:hint="default"/>
                 <w:i w:val="0"/>
@@ -24989,6 +25144,7 @@
             <w:pPr>
               <w:spacing w:line="360" w:lineRule="auto"/>
               <w:ind w:right="-44" w:rightChars="-20"/>
+              <w:jc w:val="both"/>
               <w:rPr>
                 <w:rFonts w:hint="default"/>
                 <w:i w:val="0"/>
@@ -25019,6 +25175,7 @@
             <w:pPr>
               <w:spacing w:line="360" w:lineRule="auto"/>
               <w:ind w:right="-44" w:rightChars="-20"/>
+              <w:jc w:val="both"/>
               <w:rPr>
                 <w:rFonts w:hint="default"/>
                 <w:i w:val="0"/>
@@ -25049,6 +25206,7 @@
             <w:pPr>
               <w:spacing w:line="360" w:lineRule="auto"/>
               <w:ind w:right="-44" w:rightChars="-20"/>
+              <w:jc w:val="both"/>
               <w:rPr>
                 <w:rFonts w:hint="default"/>
                 <w:i/>
@@ -25076,6 +25234,7 @@
     <w:p>
       <w:pPr>
         <w:numPr>
+          <w:ilvl w:val="0"/>
           <w:numId w:val="0"/>
         </w:numPr>
         <w:ind w:left="425" w:leftChars="0"/>
@@ -25306,6 +25465,7 @@
             <w:pPr>
               <w:spacing w:line="360" w:lineRule="auto"/>
               <w:ind w:right="-44" w:rightChars="-20"/>
+              <w:jc w:val="both"/>
               <w:rPr>
                 <w:rFonts w:hint="default"/>
                 <w:b w:val="0"/>
@@ -25340,6 +25500,7 @@
             <w:pPr>
               <w:spacing w:line="360" w:lineRule="auto"/>
               <w:ind w:right="-44" w:rightChars="-20"/>
+              <w:jc w:val="both"/>
               <w:rPr>
                 <w:rFonts w:hint="default"/>
                 <w:i/>
@@ -25368,6 +25529,7 @@
             <w:pPr>
               <w:spacing w:line="360" w:lineRule="auto"/>
               <w:ind w:right="-44" w:rightChars="-20"/>
+              <w:jc w:val="both"/>
               <w:rPr>
                 <w:rFonts w:hint="default"/>
                 <w:i/>
@@ -25396,6 +25558,7 @@
             <w:pPr>
               <w:spacing w:line="360" w:lineRule="auto"/>
               <w:ind w:right="-44" w:rightChars="-20"/>
+              <w:jc w:val="both"/>
               <w:rPr>
                 <w:rFonts w:hint="default"/>
                 <w:i/>
@@ -25442,6 +25605,7 @@
             <w:pPr>
               <w:spacing w:line="360" w:lineRule="auto"/>
               <w:ind w:right="-44" w:rightChars="-20"/>
+              <w:jc w:val="both"/>
               <w:rPr>
                 <w:rFonts w:hint="default"/>
                 <w:i/>
@@ -25470,6 +25634,7 @@
             <w:pPr>
               <w:spacing w:line="360" w:lineRule="auto"/>
               <w:ind w:right="-44" w:rightChars="-20"/>
+              <w:jc w:val="both"/>
               <w:rPr>
                 <w:rFonts w:hint="default"/>
                 <w:i w:val="0"/>
@@ -25500,6 +25665,7 @@
             <w:pPr>
               <w:spacing w:line="360" w:lineRule="auto"/>
               <w:ind w:right="-44" w:rightChars="-20"/>
+              <w:jc w:val="both"/>
               <w:rPr>
                 <w:rFonts w:hint="default"/>
                 <w:i w:val="0"/>
@@ -25530,6 +25696,7 @@
             <w:pPr>
               <w:spacing w:line="360" w:lineRule="auto"/>
               <w:ind w:right="-44" w:rightChars="-20"/>
+              <w:jc w:val="both"/>
               <w:rPr>
                 <w:rFonts w:hint="default"/>
                 <w:i w:val="0"/>
@@ -25560,6 +25727,7 @@
             <w:pPr>
               <w:spacing w:line="360" w:lineRule="auto"/>
               <w:ind w:right="-44" w:rightChars="-20"/>
+              <w:jc w:val="both"/>
               <w:rPr>
                 <w:rFonts w:hint="default"/>
                 <w:i/>
@@ -25606,6 +25774,7 @@
             <w:pPr>
               <w:spacing w:line="360" w:lineRule="auto"/>
               <w:ind w:right="-44" w:rightChars="-20"/>
+              <w:jc w:val="both"/>
               <w:rPr>
                 <w:rFonts w:hint="default"/>
                 <w:i/>
@@ -25634,6 +25803,7 @@
             <w:pPr>
               <w:spacing w:line="360" w:lineRule="auto"/>
               <w:ind w:right="-44" w:rightChars="-20"/>
+              <w:jc w:val="both"/>
               <w:rPr>
                 <w:rFonts w:hint="default"/>
                 <w:i w:val="0"/>
@@ -25664,6 +25834,7 @@
             <w:pPr>
               <w:spacing w:line="360" w:lineRule="auto"/>
               <w:ind w:right="-44" w:rightChars="-20"/>
+              <w:jc w:val="both"/>
               <w:rPr>
                 <w:rFonts w:hint="default"/>
                 <w:i w:val="0"/>
@@ -25694,6 +25865,7 @@
             <w:pPr>
               <w:spacing w:line="360" w:lineRule="auto"/>
               <w:ind w:right="-44" w:rightChars="-20"/>
+              <w:jc w:val="both"/>
               <w:rPr>
                 <w:rFonts w:hint="default"/>
                 <w:i w:val="0"/>
@@ -25724,6 +25896,7 @@
             <w:pPr>
               <w:spacing w:line="360" w:lineRule="auto"/>
               <w:ind w:right="-44" w:rightChars="-20"/>
+              <w:jc w:val="both"/>
               <w:rPr>
                 <w:rFonts w:hint="default"/>
                 <w:i/>
@@ -25760,6 +25933,7 @@
             <w:pPr>
               <w:spacing w:line="360" w:lineRule="auto"/>
               <w:ind w:right="-44" w:rightChars="-20"/>
+              <w:jc w:val="both"/>
               <w:rPr>
                 <w:rFonts w:hint="default"/>
                 <w:i/>
@@ -25788,6 +25962,7 @@
             <w:pPr>
               <w:spacing w:line="360" w:lineRule="auto"/>
               <w:ind w:right="-44" w:rightChars="-20"/>
+              <w:jc w:val="both"/>
               <w:rPr>
                 <w:rFonts w:hint="default"/>
                 <w:i w:val="0"/>
@@ -25818,6 +25993,7 @@
             <w:pPr>
               <w:spacing w:line="360" w:lineRule="auto"/>
               <w:ind w:right="-44" w:rightChars="-20"/>
+              <w:jc w:val="both"/>
               <w:rPr>
                 <w:rFonts w:hint="default"/>
                 <w:i w:val="0"/>
@@ -25848,6 +26024,7 @@
             <w:pPr>
               <w:spacing w:line="360" w:lineRule="auto"/>
               <w:ind w:right="-44" w:rightChars="-20"/>
+              <w:jc w:val="both"/>
               <w:rPr>
                 <w:rFonts w:hint="default"/>
                 <w:i w:val="0"/>
@@ -25878,6 +26055,7 @@
             <w:pPr>
               <w:spacing w:line="360" w:lineRule="auto"/>
               <w:ind w:right="-44" w:rightChars="-20"/>
+              <w:jc w:val="both"/>
               <w:rPr>
                 <w:rFonts w:hint="default"/>
                 <w:i/>
@@ -25914,6 +26092,7 @@
             <w:pPr>
               <w:spacing w:line="360" w:lineRule="auto"/>
               <w:ind w:right="-44" w:rightChars="-20"/>
+              <w:jc w:val="both"/>
               <w:rPr>
                 <w:rFonts w:hint="default"/>
                 <w:i/>
@@ -25942,6 +26121,7 @@
             <w:pPr>
               <w:spacing w:line="360" w:lineRule="auto"/>
               <w:ind w:right="-44" w:rightChars="-20"/>
+              <w:jc w:val="both"/>
               <w:rPr>
                 <w:rFonts w:hint="default"/>
                 <w:i w:val="0"/>
@@ -25972,6 +26152,7 @@
             <w:pPr>
               <w:spacing w:line="360" w:lineRule="auto"/>
               <w:ind w:right="-44" w:rightChars="-20"/>
+              <w:jc w:val="both"/>
               <w:rPr>
                 <w:rFonts w:hint="default"/>
                 <w:i w:val="0"/>
@@ -26002,6 +26183,7 @@
             <w:pPr>
               <w:spacing w:line="360" w:lineRule="auto"/>
               <w:ind w:right="-44" w:rightChars="-20"/>
+              <w:jc w:val="both"/>
               <w:rPr>
                 <w:rFonts w:hint="default"/>
                 <w:i w:val="0"/>
@@ -26032,6 +26214,7 @@
             <w:pPr>
               <w:spacing w:line="360" w:lineRule="auto"/>
               <w:ind w:right="-44" w:rightChars="-20"/>
+              <w:jc w:val="both"/>
               <w:rPr>
                 <w:rFonts w:hint="default"/>
                 <w:i/>
@@ -26068,6 +26251,7 @@
             <w:pPr>
               <w:spacing w:line="360" w:lineRule="auto"/>
               <w:ind w:right="-44" w:rightChars="-20"/>
+              <w:jc w:val="both"/>
               <w:rPr>
                 <w:rFonts w:hint="default"/>
                 <w:i/>
@@ -26096,6 +26280,7 @@
             <w:pPr>
               <w:spacing w:line="360" w:lineRule="auto"/>
               <w:ind w:right="-44" w:rightChars="-20"/>
+              <w:jc w:val="both"/>
               <w:rPr>
                 <w:rFonts w:hint="default"/>
                 <w:i w:val="0"/>
@@ -26126,6 +26311,7 @@
             <w:pPr>
               <w:spacing w:line="360" w:lineRule="auto"/>
               <w:ind w:right="-44" w:rightChars="-20"/>
+              <w:jc w:val="both"/>
               <w:rPr>
                 <w:rFonts w:hint="default"/>
                 <w:i w:val="0"/>
@@ -26156,6 +26342,7 @@
             <w:pPr>
               <w:spacing w:line="360" w:lineRule="auto"/>
               <w:ind w:right="-44" w:rightChars="-20"/>
+              <w:jc w:val="both"/>
               <w:rPr>
                 <w:rFonts w:hint="default"/>
                 <w:i w:val="0"/>
@@ -26175,6 +26362,7 @@
             <w:pPr>
               <w:spacing w:line="360" w:lineRule="auto"/>
               <w:ind w:right="-44" w:rightChars="-20"/>
+              <w:jc w:val="both"/>
               <w:rPr>
                 <w:rFonts w:hint="default"/>
                 <w:i/>
@@ -26211,6 +26399,7 @@
             <w:pPr>
               <w:spacing w:line="360" w:lineRule="auto"/>
               <w:ind w:right="-44" w:rightChars="-20"/>
+              <w:jc w:val="both"/>
               <w:rPr>
                 <w:rFonts w:hint="default"/>
                 <w:i/>
@@ -26239,6 +26428,7 @@
             <w:pPr>
               <w:spacing w:line="360" w:lineRule="auto"/>
               <w:ind w:right="-44" w:rightChars="-20"/>
+              <w:jc w:val="both"/>
               <w:rPr>
                 <w:rFonts w:hint="default"/>
                 <w:i w:val="0"/>
@@ -26269,6 +26459,7 @@
             <w:pPr>
               <w:spacing w:line="360" w:lineRule="auto"/>
               <w:ind w:right="-44" w:rightChars="-20"/>
+              <w:jc w:val="both"/>
               <w:rPr>
                 <w:rFonts w:hint="default"/>
                 <w:i w:val="0"/>
@@ -26299,6 +26490,7 @@
             <w:pPr>
               <w:spacing w:line="360" w:lineRule="auto"/>
               <w:ind w:right="-44" w:rightChars="-20"/>
+              <w:jc w:val="both"/>
               <w:rPr>
                 <w:rFonts w:hint="default"/>
                 <w:i w:val="0"/>
@@ -26319,8 +26511,6 @@
               </w:rPr>
               <w:t>11</w:t>
             </w:r>
-            <w:bookmarkStart w:id="1" w:name="_GoBack"/>
-            <w:bookmarkEnd w:id="1"/>
           </w:p>
         </w:tc>
         <w:tc>
@@ -26331,6 +26521,7 @@
             <w:pPr>
               <w:spacing w:line="360" w:lineRule="auto"/>
               <w:ind w:right="-44" w:rightChars="-20"/>
+              <w:jc w:val="both"/>
               <w:rPr>
                 <w:rFonts w:hint="default"/>
                 <w:i/>
@@ -26358,6 +26549,7 @@
     <w:p>
       <w:pPr>
         <w:numPr>
+          <w:ilvl w:val="0"/>
           <w:numId w:val="0"/>
         </w:numPr>
         <w:ind w:left="425" w:leftChars="0"/>
@@ -26621,21 +26813,22 @@
         </w:rPr>
       </w:pPr>
       <w:r>
-        <w:rPr>
-          <w:lang w:val="en-US"/>
-        </w:rPr>
         <w:drawing>
-          <wp:inline distT="0" distB="0" distL="0" distR="0">
-            <wp:extent cx="2880360" cy="2557780"/>
-            <wp:effectExtent l="0" t="0" r="0" b="0"/>
-            <wp:docPr id="884" name="Picture 278"/>
-            <wp:cNvGraphicFramePr/>
+          <wp:inline distT="0" distB="0" distL="114300" distR="114300">
+            <wp:extent cx="4600575" cy="3905250"/>
+            <wp:effectExtent l="0" t="0" r="9525" b="0"/>
+            <wp:docPr id="17" name="Picture 9"/>
+            <wp:cNvGraphicFramePr>
+              <a:graphicFrameLocks xmlns:a="http://schemas.openxmlformats.org/drawingml/2006/main" noChangeAspect="1"/>
+            </wp:cNvGraphicFramePr>
             <a:graphic xmlns:a="http://schemas.openxmlformats.org/drawingml/2006/main">
               <a:graphicData uri="http://schemas.openxmlformats.org/drawingml/2006/picture">
                 <pic:pic xmlns:pic="http://schemas.openxmlformats.org/drawingml/2006/picture">
                   <pic:nvPicPr>
-                    <pic:cNvPr id="884" name="Picture 278"/>
-                    <pic:cNvPicPr/>
+                    <pic:cNvPr id="17" name="Picture 9"/>
+                    <pic:cNvPicPr>
+                      <a:picLocks noChangeAspect="1"/>
+                    </pic:cNvPicPr>
                   </pic:nvPicPr>
                   <pic:blipFill>
                     <a:blip r:embed="rId23"/>
@@ -26646,7 +26839,7 @@
                   <pic:spPr>
                     <a:xfrm>
                       <a:off x="0" y="0"/>
-                      <a:ext cx="2880360" cy="2557780"/>
+                      <a:ext cx="4600575" cy="3905250"/>
                     </a:xfrm>
                     <a:prstGeom prst="rect">
                       <a:avLst/>
@@ -26672,30 +26865,39 @@
         <w:ind w:left="900"/>
         <w:jc w:val="center"/>
         <w:rPr>
+          <w:rFonts w:hint="default"/>
+          <w:sz w:val="24"/>
+          <w:lang w:val="en-US"/>
+        </w:rPr>
+      </w:pPr>
+      <w:r>
+        <w:rPr>
           <w:sz w:val="24"/>
           <w:lang w:val="id-ID"/>
         </w:rPr>
-      </w:pPr>
+        <w:t xml:space="preserve">Gambar </w:t>
+      </w:r>
+      <w:r>
+        <w:rPr>
+          <w:sz w:val="24"/>
+          <w:lang w:val="en-US"/>
+        </w:rPr>
+        <w:t>3</w:t>
+      </w:r>
       <w:r>
         <w:rPr>
           <w:sz w:val="24"/>
           <w:lang w:val="id-ID"/>
         </w:rPr>
-        <w:t xml:space="preserve">Gambar </w:t>
-      </w:r>
-      <w:r>
-        <w:rPr>
-          <w:sz w:val="24"/>
-          <w:lang w:val="en-US"/>
-        </w:rPr>
-        <w:t>3</w:t>
-      </w:r>
-      <w:r>
-        <w:rPr>
-          <w:sz w:val="24"/>
-          <w:lang w:val="id-ID"/>
-        </w:rPr>
         <w:t>.21.Perancangan Antar Muka Halaman Login</w:t>
+      </w:r>
+      <w:r>
+        <w:rPr>
+          <w:rFonts w:hint="default"/>
+          <w:sz w:val="24"/>
+          <w:lang w:val="en-US"/>
+        </w:rPr>
+        <w:t>.</w:t>
       </w:r>
     </w:p>
     <w:p>
@@ -26755,7 +26957,15 @@
           <w:sz w:val="24"/>
           <w:lang w:val="id-ID"/>
         </w:rPr>
-        <w:t>Halaman Dashboard admin berisi menu-menu yang dapat diakses oleh administrator</w:t>
+        <w:t>Halaman Dashboard berisi menu-menu yang dapat diakses oleh administrator</w:t>
+      </w:r>
+      <w:r>
+        <w:rPr>
+          <w:rFonts w:hint="default"/>
+          <w:sz w:val="24"/>
+          <w:lang w:val="en-US"/>
+        </w:rPr>
+        <w:t>, guru, dan siswa</w:t>
       </w:r>
       <w:r>
         <w:rPr>
@@ -26779,21 +26989,22 @@
         </w:rPr>
       </w:pPr>
       <w:r>
-        <w:rPr>
-          <w:lang w:val="en-US"/>
-        </w:rPr>
         <w:drawing>
-          <wp:inline distT="0" distB="0" distL="0" distR="0">
-            <wp:extent cx="4475480" cy="3134360"/>
-            <wp:effectExtent l="0" t="0" r="1270" b="8890"/>
-            <wp:docPr id="883" name="Picture 279"/>
-            <wp:cNvGraphicFramePr/>
+          <wp:inline distT="0" distB="0" distL="114300" distR="114300">
+            <wp:extent cx="4333875" cy="3838575"/>
+            <wp:effectExtent l="0" t="0" r="9525" b="9525"/>
+            <wp:docPr id="3" name="Picture 1"/>
+            <wp:cNvGraphicFramePr>
+              <a:graphicFrameLocks xmlns:a="http://schemas.openxmlformats.org/drawingml/2006/main" noChangeAspect="1"/>
+            </wp:cNvGraphicFramePr>
             <a:graphic xmlns:a="http://schemas.openxmlformats.org/drawingml/2006/main">
               <a:graphicData uri="http://schemas.openxmlformats.org/drawingml/2006/picture">
                 <pic:pic xmlns:pic="http://schemas.openxmlformats.org/drawingml/2006/picture">
                   <pic:nvPicPr>
-                    <pic:cNvPr id="883" name="Picture 279"/>
-                    <pic:cNvPicPr/>
+                    <pic:cNvPr id="3" name="Picture 1"/>
+                    <pic:cNvPicPr>
+                      <a:picLocks noChangeAspect="1"/>
+                    </pic:cNvPicPr>
                   </pic:nvPicPr>
                   <pic:blipFill>
                     <a:blip r:embed="rId24"/>
@@ -26804,7 +27015,7 @@
                   <pic:spPr>
                     <a:xfrm>
                       <a:off x="0" y="0"/>
-                      <a:ext cx="4475480" cy="3134360"/>
+                      <a:ext cx="4333875" cy="3838575"/>
                     </a:xfrm>
                     <a:prstGeom prst="rect">
                       <a:avLst/>
@@ -26830,6 +27041,7 @@
         <w:ind w:left="900"/>
         <w:jc w:val="center"/>
         <w:rPr>
+          <w:rFonts w:hint="default"/>
           <w:sz w:val="24"/>
           <w:lang w:val="en-US"/>
         </w:rPr>
@@ -26853,7 +27065,15 @@
           <w:sz w:val="24"/>
           <w:lang w:val="id-ID"/>
         </w:rPr>
-        <w:t>.22. Perancangan Antar Muka Halaman Dashboard Admin</w:t>
+        <w:t>.22. Perancangan Antar Muka Halaman Dashboard</w:t>
+      </w:r>
+      <w:r>
+        <w:rPr>
+          <w:rFonts w:hint="default"/>
+          <w:sz w:val="24"/>
+          <w:lang w:val="en-US"/>
+        </w:rPr>
+        <w:t>.</w:t>
       </w:r>
     </w:p>
     <w:p>
@@ -26877,7 +27097,7 @@
           <w:sz w:val="24"/>
           <w:lang w:val="id-ID"/>
         </w:rPr>
-        <w:t>Tampilan Halaman Dashboard Guru</w:t>
+        <w:t>Tampilan Halaman Data Siswa</w:t>
       </w:r>
     </w:p>
     <w:p>
@@ -26898,7 +27118,21 @@
           <w:sz w:val="24"/>
           <w:lang w:val="id-ID"/>
         </w:rPr>
-        <w:t>Halaman Dashboard guru berisi menu-menu yang dapat diakses oleh guru</w:t>
+        <w:t>Halaman</w:t>
+      </w:r>
+      <w:r>
+        <w:rPr>
+          <w:sz w:val="24"/>
+          <w:lang w:val="en-US"/>
+        </w:rPr>
+        <w:t xml:space="preserve"> </w:t>
+      </w:r>
+      <w:r>
+        <w:rPr>
+          <w:sz w:val="24"/>
+          <w:lang w:val="id-ID"/>
+        </w:rPr>
+        <w:t>data siswa memiliki fungsi untuk mengelola data siswa. Pada halaman ini terdapat tambah, simpan, edit, hapus</w:t>
       </w:r>
       <w:r>
         <w:rPr>
@@ -26922,21 +27156,22 @@
         </w:rPr>
       </w:pPr>
       <w:r>
-        <w:rPr>
-          <w:lang w:val="en-US"/>
-        </w:rPr>
         <w:drawing>
-          <wp:inline distT="0" distB="0" distL="0" distR="0">
-            <wp:extent cx="3848100" cy="2692400"/>
-            <wp:effectExtent l="0" t="0" r="0" b="0"/>
-            <wp:docPr id="871" name="Picture 280"/>
-            <wp:cNvGraphicFramePr/>
+          <wp:inline distT="0" distB="0" distL="114300" distR="114300">
+            <wp:extent cx="4495800" cy="3914775"/>
+            <wp:effectExtent l="0" t="0" r="0" b="9525"/>
+            <wp:docPr id="4" name="Picture 2"/>
+            <wp:cNvGraphicFramePr>
+              <a:graphicFrameLocks xmlns:a="http://schemas.openxmlformats.org/drawingml/2006/main" noChangeAspect="1"/>
+            </wp:cNvGraphicFramePr>
             <a:graphic xmlns:a="http://schemas.openxmlformats.org/drawingml/2006/main">
               <a:graphicData uri="http://schemas.openxmlformats.org/drawingml/2006/picture">
                 <pic:pic xmlns:pic="http://schemas.openxmlformats.org/drawingml/2006/picture">
                   <pic:nvPicPr>
-                    <pic:cNvPr id="871" name="Picture 280"/>
-                    <pic:cNvPicPr/>
+                    <pic:cNvPr id="4" name="Picture 2"/>
+                    <pic:cNvPicPr>
+                      <a:picLocks noChangeAspect="1"/>
+                    </pic:cNvPicPr>
                   </pic:nvPicPr>
                   <pic:blipFill>
                     <a:blip r:embed="rId25"/>
@@ -26947,7 +27182,7 @@
                   <pic:spPr>
                     <a:xfrm>
                       <a:off x="0" y="0"/>
-                      <a:ext cx="3848100" cy="2692400"/>
+                      <a:ext cx="4495800" cy="3914775"/>
                     </a:xfrm>
                     <a:prstGeom prst="rect">
                       <a:avLst/>
@@ -26973,6 +27208,7 @@
         <w:ind w:left="900"/>
         <w:jc w:val="center"/>
         <w:rPr>
+          <w:rFonts w:hint="default"/>
           <w:sz w:val="24"/>
           <w:lang w:val="en-US"/>
         </w:rPr>
@@ -26996,7 +27232,15 @@
           <w:sz w:val="24"/>
           <w:lang w:val="id-ID"/>
         </w:rPr>
-        <w:t>.23. Perancangan Antar Muka Halaman Dashboard Guru</w:t>
+        <w:t>.25. Perancangan Antar Muka Halaman Data Siswa</w:t>
+      </w:r>
+      <w:r>
+        <w:rPr>
+          <w:rFonts w:hint="default"/>
+          <w:sz w:val="24"/>
+          <w:lang w:val="en-US"/>
+        </w:rPr>
+        <w:t>.</w:t>
       </w:r>
     </w:p>
     <w:p>
@@ -27020,7 +27264,7 @@
           <w:sz w:val="24"/>
           <w:lang w:val="id-ID"/>
         </w:rPr>
-        <w:t>Tampilan Halaman Dashboard Siswa</w:t>
+        <w:t>Tampilan Halaman Data Guru</w:t>
       </w:r>
     </w:p>
     <w:p>
@@ -27041,7 +27285,7 @@
           <w:sz w:val="24"/>
           <w:lang w:val="id-ID"/>
         </w:rPr>
-        <w:t>Halaman Dashboard siswa berisi menu-menu yang dapat diakses oleh siswa</w:t>
+        <w:t>Halaman data guru memiliki fungsi untuk mengelola data guru. Pada halaman ini terdapat tambah, simpan, edit, hapus</w:t>
       </w:r>
       <w:r>
         <w:rPr>
@@ -27065,21 +27309,22 @@
         </w:rPr>
       </w:pPr>
       <w:r>
-        <w:rPr>
-          <w:lang w:val="en-US"/>
-        </w:rPr>
         <w:drawing>
-          <wp:inline distT="0" distB="0" distL="0" distR="0">
-            <wp:extent cx="4399280" cy="3078480"/>
-            <wp:effectExtent l="0" t="0" r="1270" b="7620"/>
-            <wp:docPr id="873" name="Picture 281"/>
-            <wp:cNvGraphicFramePr/>
+          <wp:inline distT="0" distB="0" distL="114300" distR="114300">
+            <wp:extent cx="4591050" cy="3867150"/>
+            <wp:effectExtent l="0" t="0" r="0" b="0"/>
+            <wp:docPr id="5" name="Picture 3"/>
+            <wp:cNvGraphicFramePr>
+              <a:graphicFrameLocks xmlns:a="http://schemas.openxmlformats.org/drawingml/2006/main" noChangeAspect="1"/>
+            </wp:cNvGraphicFramePr>
             <a:graphic xmlns:a="http://schemas.openxmlformats.org/drawingml/2006/main">
               <a:graphicData uri="http://schemas.openxmlformats.org/drawingml/2006/picture">
                 <pic:pic xmlns:pic="http://schemas.openxmlformats.org/drawingml/2006/picture">
                   <pic:nvPicPr>
-                    <pic:cNvPr id="873" name="Picture 281"/>
-                    <pic:cNvPicPr/>
+                    <pic:cNvPr id="5" name="Picture 3"/>
+                    <pic:cNvPicPr>
+                      <a:picLocks noChangeAspect="1"/>
+                    </pic:cNvPicPr>
                   </pic:nvPicPr>
                   <pic:blipFill>
                     <a:blip r:embed="rId26"/>
@@ -27090,7 +27335,7 @@
                   <pic:spPr>
                     <a:xfrm>
                       <a:off x="0" y="0"/>
-                      <a:ext cx="4399280" cy="3078480"/>
+                      <a:ext cx="4591050" cy="3867150"/>
                     </a:xfrm>
                     <a:prstGeom prst="rect">
                       <a:avLst/>
@@ -27116,6 +27361,7 @@
         <w:ind w:left="900"/>
         <w:jc w:val="center"/>
         <w:rPr>
+          <w:rFonts w:hint="default"/>
           <w:sz w:val="24"/>
           <w:lang w:val="en-US"/>
         </w:rPr>
@@ -27139,7 +27385,15 @@
           <w:sz w:val="24"/>
           <w:lang w:val="id-ID"/>
         </w:rPr>
-        <w:t>.24. Perancangan Antar Muka Halaman Dashboard Siswa</w:t>
+        <w:t>.26. Perancangan Antar Muka Halaman Data Guru</w:t>
+      </w:r>
+      <w:r>
+        <w:rPr>
+          <w:rFonts w:hint="default"/>
+          <w:sz w:val="24"/>
+          <w:lang w:val="en-US"/>
+        </w:rPr>
+        <w:t>.</w:t>
       </w:r>
     </w:p>
     <w:p>
@@ -27163,7 +27417,7 @@
           <w:sz w:val="24"/>
           <w:lang w:val="id-ID"/>
         </w:rPr>
-        <w:t>Tampilan Halaman Data Siswa</w:t>
+        <w:t>Tampilan Halaman Data Mapel</w:t>
       </w:r>
     </w:p>
     <w:p>
@@ -27184,21 +27438,7 @@
           <w:sz w:val="24"/>
           <w:lang w:val="id-ID"/>
         </w:rPr>
-        <w:t>Halaman</w:t>
-      </w:r>
-      <w:r>
-        <w:rPr>
-          <w:sz w:val="24"/>
-          <w:lang w:val="en-US"/>
-        </w:rPr>
-        <w:t xml:space="preserve"> </w:t>
-      </w:r>
-      <w:r>
-        <w:rPr>
-          <w:sz w:val="24"/>
-          <w:lang w:val="id-ID"/>
-        </w:rPr>
-        <w:t>data siswa memiliki fungsi untuk mengelola data siswa. Pada halaman ini terdapat tambah, simpan, edit, hapus</w:t>
+        <w:t>Halaman data mapel memiliki fungsi untuk mengelola data mapel. Pada halaman ini terdapat tambah, simpan, edit, hapus</w:t>
       </w:r>
       <w:r>
         <w:rPr>
@@ -27222,21 +27462,22 @@
         </w:rPr>
       </w:pPr>
       <w:r>
-        <w:rPr>
-          <w:lang w:val="en-US"/>
-        </w:rPr>
         <w:drawing>
-          <wp:inline distT="0" distB="0" distL="0" distR="0">
-            <wp:extent cx="3957320" cy="2771140"/>
-            <wp:effectExtent l="0" t="0" r="5080" b="0"/>
-            <wp:docPr id="872" name="Picture 282"/>
-            <wp:cNvGraphicFramePr/>
+          <wp:inline distT="0" distB="0" distL="114300" distR="114300">
+            <wp:extent cx="4324350" cy="3876675"/>
+            <wp:effectExtent l="0" t="0" r="0" b="9525"/>
+            <wp:docPr id="6" name="Picture 4"/>
+            <wp:cNvGraphicFramePr>
+              <a:graphicFrameLocks xmlns:a="http://schemas.openxmlformats.org/drawingml/2006/main" noChangeAspect="1"/>
+            </wp:cNvGraphicFramePr>
             <a:graphic xmlns:a="http://schemas.openxmlformats.org/drawingml/2006/main">
               <a:graphicData uri="http://schemas.openxmlformats.org/drawingml/2006/picture">
                 <pic:pic xmlns:pic="http://schemas.openxmlformats.org/drawingml/2006/picture">
                   <pic:nvPicPr>
-                    <pic:cNvPr id="872" name="Picture 282"/>
-                    <pic:cNvPicPr/>
+                    <pic:cNvPr id="6" name="Picture 4"/>
+                    <pic:cNvPicPr>
+                      <a:picLocks noChangeAspect="1"/>
+                    </pic:cNvPicPr>
                   </pic:nvPicPr>
                   <pic:blipFill>
                     <a:blip r:embed="rId27"/>
@@ -27247,7 +27488,7 @@
                   <pic:spPr>
                     <a:xfrm>
                       <a:off x="0" y="0"/>
-                      <a:ext cx="3957320" cy="2771140"/>
+                      <a:ext cx="4324350" cy="3876675"/>
                     </a:xfrm>
                     <a:prstGeom prst="rect">
                       <a:avLst/>
@@ -27273,6 +27514,7 @@
         <w:ind w:left="900"/>
         <w:jc w:val="center"/>
         <w:rPr>
+          <w:rFonts w:hint="default"/>
           <w:sz w:val="24"/>
           <w:lang w:val="en-US"/>
         </w:rPr>
@@ -27296,7 +27538,15 @@
           <w:sz w:val="24"/>
           <w:lang w:val="id-ID"/>
         </w:rPr>
-        <w:t>.25. Perancangan Antar Muka Halaman Data Siswa</w:t>
+        <w:t>.27. Perancangan Antar Muka Halaman Data Mapel</w:t>
+      </w:r>
+      <w:r>
+        <w:rPr>
+          <w:rFonts w:hint="default"/>
+          <w:sz w:val="24"/>
+          <w:lang w:val="en-US"/>
+        </w:rPr>
+        <w:t>.</w:t>
       </w:r>
     </w:p>
     <w:p>
@@ -27320,7 +27570,7 @@
           <w:sz w:val="24"/>
           <w:lang w:val="id-ID"/>
         </w:rPr>
-        <w:t>Tampilan Halaman Data Guru</w:t>
+        <w:t>Tampilan Halaman Data Materi</w:t>
       </w:r>
     </w:p>
     <w:p>
@@ -27341,7 +27591,7 @@
           <w:sz w:val="24"/>
           <w:lang w:val="id-ID"/>
         </w:rPr>
-        <w:t>Halaman data guru memiliki fungsi untuk mengelola data guru. Pada halaman ini terdapat tambah, simpan, edit, hapus</w:t>
+        <w:t>Halaman data materi memiliki fungsi untuk mengelola data materi. Pada halaman ini terdapat tambah, simpan, edit, hapus</w:t>
       </w:r>
       <w:r>
         <w:rPr>
@@ -27365,21 +27615,22 @@
         </w:rPr>
       </w:pPr>
       <w:r>
-        <w:rPr>
-          <w:lang w:val="en-US"/>
-        </w:rPr>
         <w:drawing>
-          <wp:inline distT="0" distB="0" distL="0" distR="0">
-            <wp:extent cx="4272280" cy="2989580"/>
-            <wp:effectExtent l="0" t="0" r="0" b="1270"/>
-            <wp:docPr id="867" name="Picture 283"/>
-            <wp:cNvGraphicFramePr/>
+          <wp:inline distT="0" distB="0" distL="114300" distR="114300">
+            <wp:extent cx="4600575" cy="3867150"/>
+            <wp:effectExtent l="0" t="0" r="9525" b="0"/>
+            <wp:docPr id="7" name="Picture 5"/>
+            <wp:cNvGraphicFramePr>
+              <a:graphicFrameLocks xmlns:a="http://schemas.openxmlformats.org/drawingml/2006/main" noChangeAspect="1"/>
+            </wp:cNvGraphicFramePr>
             <a:graphic xmlns:a="http://schemas.openxmlformats.org/drawingml/2006/main">
               <a:graphicData uri="http://schemas.openxmlformats.org/drawingml/2006/picture">
                 <pic:pic xmlns:pic="http://schemas.openxmlformats.org/drawingml/2006/picture">
                   <pic:nvPicPr>
-                    <pic:cNvPr id="867" name="Picture 283"/>
-                    <pic:cNvPicPr/>
+                    <pic:cNvPr id="7" name="Picture 5"/>
+                    <pic:cNvPicPr>
+                      <a:picLocks noChangeAspect="1"/>
+                    </pic:cNvPicPr>
                   </pic:nvPicPr>
                   <pic:blipFill>
                     <a:blip r:embed="rId28"/>
@@ -27390,7 +27641,7 @@
                   <pic:spPr>
                     <a:xfrm>
                       <a:off x="0" y="0"/>
-                      <a:ext cx="4272280" cy="2989580"/>
+                      <a:ext cx="4600575" cy="3867150"/>
                     </a:xfrm>
                     <a:prstGeom prst="rect">
                       <a:avLst/>
@@ -27409,13 +27660,11 @@
     </w:p>
     <w:p>
       <w:pPr>
-        <w:tabs>
-          <w:tab w:val="left" w:pos="1080"/>
-        </w:tabs>
         <w:spacing w:line="360" w:lineRule="auto"/>
-        <w:ind w:left="900"/>
+        <w:ind w:right="-1271"/>
         <w:jc w:val="center"/>
         <w:rPr>
+          <w:rFonts w:hint="default"/>
           <w:sz w:val="24"/>
           <w:lang w:val="en-US"/>
         </w:rPr>
@@ -27439,7 +27688,15 @@
           <w:sz w:val="24"/>
           <w:lang w:val="id-ID"/>
         </w:rPr>
-        <w:t>.26. Perancangan Antar Muka Halaman Data Guru</w:t>
+        <w:t>.28. Perancangan Antar Muka Halaman Data Materi</w:t>
+      </w:r>
+      <w:r>
+        <w:rPr>
+          <w:rFonts w:hint="default"/>
+          <w:sz w:val="24"/>
+          <w:lang w:val="en-US"/>
+        </w:rPr>
+        <w:t>.</w:t>
       </w:r>
     </w:p>
     <w:p>
@@ -27453,28 +27710,50 @@
         </w:tabs>
         <w:spacing w:line="360" w:lineRule="auto"/>
         <w:ind w:left="900" w:hanging="351"/>
+      </w:pPr>
+      <w:r>
         <w:rPr>
           <w:sz w:val="24"/>
           <w:lang w:val="id-ID"/>
         </w:rPr>
-      </w:pPr>
+        <w:t>Tampilan Halaman</w:t>
+      </w:r>
+      <w:r>
+        <w:rPr>
+          <w:rFonts w:hint="default"/>
+          <w:sz w:val="24"/>
+          <w:lang w:val="en-US"/>
+        </w:rPr>
+        <w:t xml:space="preserve"> Data</w:t>
+      </w:r>
       <w:r>
         <w:rPr>
           <w:sz w:val="24"/>
           <w:lang w:val="id-ID"/>
         </w:rPr>
-        <w:t>Tampilan Halaman Data Mapel</w:t>
+        <w:t xml:space="preserve"> </w:t>
+      </w:r>
+      <w:r>
+        <w:rPr>
+          <w:rFonts w:hint="default"/>
+          <w:sz w:val="24"/>
+          <w:lang w:val="en-US"/>
+        </w:rPr>
+        <w:t>Jurusan</w:t>
       </w:r>
     </w:p>
     <w:p>
       <w:pPr>
+        <w:numPr>
+          <w:numId w:val="0"/>
+        </w:numPr>
         <w:tabs>
           <w:tab w:val="left" w:pos="1080"/>
         </w:tabs>
         <w:spacing w:line="360" w:lineRule="auto"/>
-        <w:ind w:left="900"/>
-        <w:jc w:val="both"/>
-        <w:rPr>
+        <w:ind w:left="880" w:leftChars="0" w:firstLine="660" w:firstLineChars="275"/>
+        <w:rPr>
+          <w:rFonts w:hint="default"/>
           <w:sz w:val="24"/>
           <w:lang w:val="en-US"/>
         </w:rPr>
@@ -27484,10 +27763,41 @@
           <w:sz w:val="24"/>
           <w:lang w:val="id-ID"/>
         </w:rPr>
-        <w:t>Halaman data mapel memiliki fungsi untuk mengelola data mapel. Pada halaman ini terdapat tambah, simpan, edit, hapus</w:t>
-      </w:r>
-      <w:r>
-        <w:rPr>
+        <w:t xml:space="preserve">Halaman data </w:t>
+      </w:r>
+      <w:r>
+        <w:rPr>
+          <w:rFonts w:hint="default"/>
+          <w:sz w:val="24"/>
+          <w:lang w:val="en-US"/>
+        </w:rPr>
+        <w:t xml:space="preserve">jurusan </w:t>
+      </w:r>
+      <w:r>
+        <w:rPr>
+          <w:sz w:val="24"/>
+          <w:lang w:val="id-ID"/>
+        </w:rPr>
+        <w:t xml:space="preserve">memiliki fungsi untuk mengelola data </w:t>
+      </w:r>
+      <w:r>
+        <w:rPr>
+          <w:rFonts w:hint="default"/>
+          <w:sz w:val="24"/>
+          <w:lang w:val="en-US"/>
+        </w:rPr>
+        <w:t>jurusan</w:t>
+      </w:r>
+      <w:r>
+        <w:rPr>
+          <w:sz w:val="24"/>
+          <w:lang w:val="id-ID"/>
+        </w:rPr>
+        <w:t>. Pada halaman ini terdapat tambah, simpan, edit, hapus</w:t>
+      </w:r>
+      <w:r>
+        <w:rPr>
+          <w:rFonts w:hint="default"/>
           <w:sz w:val="24"/>
           <w:lang w:val="en-US"/>
         </w:rPr>
@@ -27496,33 +27806,37 @@
     </w:p>
     <w:p>
       <w:pPr>
+        <w:numPr>
+          <w:numId w:val="0"/>
+        </w:numPr>
         <w:tabs>
           <w:tab w:val="left" w:pos="1080"/>
         </w:tabs>
         <w:spacing w:line="360" w:lineRule="auto"/>
-        <w:ind w:left="900"/>
-        <w:jc w:val="center"/>
-        <w:rPr>
+        <w:ind w:left="880" w:leftChars="0" w:firstLine="605" w:firstLineChars="275"/>
+        <w:rPr>
+          <w:rFonts w:hint="default"/>
           <w:sz w:val="24"/>
           <w:lang w:val="en-US"/>
         </w:rPr>
       </w:pPr>
       <w:r>
-        <w:rPr>
-          <w:lang w:val="en-US"/>
-        </w:rPr>
         <w:drawing>
-          <wp:inline distT="0" distB="0" distL="0" distR="0">
-            <wp:extent cx="3957320" cy="2771140"/>
-            <wp:effectExtent l="0" t="0" r="5080" b="0"/>
-            <wp:docPr id="868" name="Picture 284"/>
-            <wp:cNvGraphicFramePr/>
+          <wp:inline distT="0" distB="0" distL="114300" distR="114300">
+            <wp:extent cx="4343400" cy="3895725"/>
+            <wp:effectExtent l="0" t="0" r="0" b="9525"/>
+            <wp:docPr id="8" name="Picture 6"/>
+            <wp:cNvGraphicFramePr>
+              <a:graphicFrameLocks xmlns:a="http://schemas.openxmlformats.org/drawingml/2006/main" noChangeAspect="1"/>
+            </wp:cNvGraphicFramePr>
             <a:graphic xmlns:a="http://schemas.openxmlformats.org/drawingml/2006/main">
               <a:graphicData uri="http://schemas.openxmlformats.org/drawingml/2006/picture">
                 <pic:pic xmlns:pic="http://schemas.openxmlformats.org/drawingml/2006/picture">
                   <pic:nvPicPr>
-                    <pic:cNvPr id="868" name="Picture 284"/>
-                    <pic:cNvPicPr/>
+                    <pic:cNvPr id="8" name="Picture 6"/>
+                    <pic:cNvPicPr>
+                      <a:picLocks noChangeAspect="1"/>
+                    </pic:cNvPicPr>
                   </pic:nvPicPr>
                   <pic:blipFill>
                     <a:blip r:embed="rId29"/>
@@ -27533,7 +27847,7 @@
                   <pic:spPr>
                     <a:xfrm>
                       <a:off x="0" y="0"/>
-                      <a:ext cx="3957320" cy="2771140"/>
+                      <a:ext cx="4343400" cy="3895725"/>
                     </a:xfrm>
                     <a:prstGeom prst="rect">
                       <a:avLst/>
@@ -27552,13 +27866,17 @@
     </w:p>
     <w:p>
       <w:pPr>
+        <w:numPr>
+          <w:numId w:val="0"/>
+        </w:numPr>
         <w:tabs>
           <w:tab w:val="left" w:pos="1080"/>
         </w:tabs>
         <w:spacing w:line="360" w:lineRule="auto"/>
-        <w:ind w:left="900"/>
+        <w:ind w:left="880" w:leftChars="0" w:firstLine="660" w:firstLineChars="275"/>
         <w:jc w:val="center"/>
         <w:rPr>
+          <w:rFonts w:hint="default"/>
           <w:sz w:val="24"/>
           <w:lang w:val="en-US"/>
         </w:rPr>
@@ -27582,7 +27900,15 @@
           <w:sz w:val="24"/>
           <w:lang w:val="id-ID"/>
         </w:rPr>
-        <w:t>.27. Perancangan Antar Muka Halaman Data Mapel</w:t>
+        <w:t xml:space="preserve">.28. Perancangan Antar Muka Halaman Data </w:t>
+      </w:r>
+      <w:r>
+        <w:rPr>
+          <w:rFonts w:hint="default"/>
+          <w:sz w:val="24"/>
+          <w:lang w:val="en-US"/>
+        </w:rPr>
+        <w:t>Jurusan.</w:t>
       </w:r>
     </w:p>
     <w:p>
@@ -27596,28 +27922,28 @@
         </w:tabs>
         <w:spacing w:line="360" w:lineRule="auto"/>
         <w:ind w:left="900" w:hanging="351"/>
-        <w:rPr>
-          <w:sz w:val="24"/>
-          <w:lang w:val="id-ID"/>
-        </w:rPr>
       </w:pPr>
       <w:r>
         <w:rPr>
-          <w:sz w:val="24"/>
-          <w:lang w:val="id-ID"/>
-        </w:rPr>
-        <w:t>Tampilan Halaman Data Materi</w:t>
+          <w:rFonts w:hint="default"/>
+          <w:sz w:val="24"/>
+          <w:lang w:val="en-US"/>
+        </w:rPr>
+        <w:t>Tampilan Halaman Data Kelas</w:t>
       </w:r>
     </w:p>
     <w:p>
       <w:pPr>
+        <w:numPr>
+          <w:numId w:val="0"/>
+        </w:numPr>
         <w:tabs>
           <w:tab w:val="left" w:pos="1080"/>
         </w:tabs>
         <w:spacing w:line="360" w:lineRule="auto"/>
-        <w:ind w:left="900"/>
-        <w:jc w:val="both"/>
-        <w:rPr>
+        <w:ind w:left="880" w:leftChars="0" w:firstLine="660" w:firstLineChars="275"/>
+        <w:rPr>
+          <w:rFonts w:hint="default"/>
           <w:sz w:val="24"/>
           <w:lang w:val="en-US"/>
         </w:rPr>
@@ -27627,10 +27953,41 @@
           <w:sz w:val="24"/>
           <w:lang w:val="id-ID"/>
         </w:rPr>
-        <w:t>Halaman data materi memiliki fungsi untuk mengelola data materi. Pada halaman ini terdapat tambah, simpan, edit, hapus</w:t>
-      </w:r>
-      <w:r>
-        <w:rPr>
+        <w:t xml:space="preserve">Halaman data </w:t>
+      </w:r>
+      <w:r>
+        <w:rPr>
+          <w:rFonts w:hint="default"/>
+          <w:sz w:val="24"/>
+          <w:lang w:val="en-US"/>
+        </w:rPr>
+        <w:t xml:space="preserve">kelas </w:t>
+      </w:r>
+      <w:r>
+        <w:rPr>
+          <w:sz w:val="24"/>
+          <w:lang w:val="id-ID"/>
+        </w:rPr>
+        <w:t xml:space="preserve">memiliki fungsi untuk mengelola data </w:t>
+      </w:r>
+      <w:r>
+        <w:rPr>
+          <w:rFonts w:hint="default"/>
+          <w:sz w:val="24"/>
+          <w:lang w:val="en-US"/>
+        </w:rPr>
+        <w:t>jurusan</w:t>
+      </w:r>
+      <w:r>
+        <w:rPr>
+          <w:sz w:val="24"/>
+          <w:lang w:val="id-ID"/>
+        </w:rPr>
+        <w:t>. Pada halaman ini terdapat tambah, simpan, edit, hapus</w:t>
+      </w:r>
+      <w:r>
+        <w:rPr>
+          <w:rFonts w:hint="default"/>
           <w:sz w:val="24"/>
           <w:lang w:val="en-US"/>
         </w:rPr>
@@ -27639,33 +27996,37 @@
     </w:p>
     <w:p>
       <w:pPr>
+        <w:numPr>
+          <w:numId w:val="0"/>
+        </w:numPr>
         <w:tabs>
           <w:tab w:val="left" w:pos="1080"/>
         </w:tabs>
         <w:spacing w:line="360" w:lineRule="auto"/>
-        <w:ind w:left="900"/>
-        <w:jc w:val="center"/>
-        <w:rPr>
+        <w:ind w:left="880" w:leftChars="0" w:firstLine="605" w:firstLineChars="275"/>
+        <w:rPr>
+          <w:rFonts w:hint="default"/>
           <w:sz w:val="24"/>
           <w:lang w:val="en-US"/>
         </w:rPr>
       </w:pPr>
       <w:r>
-        <w:rPr>
-          <w:lang w:val="en-US"/>
-        </w:rPr>
         <w:drawing>
-          <wp:inline distT="0" distB="0" distL="0" distR="0">
-            <wp:extent cx="4142740" cy="2898140"/>
-            <wp:effectExtent l="0" t="0" r="0" b="0"/>
-            <wp:docPr id="874" name="Picture 285"/>
-            <wp:cNvGraphicFramePr/>
+          <wp:inline distT="0" distB="0" distL="114300" distR="114300">
+            <wp:extent cx="4343400" cy="3838575"/>
+            <wp:effectExtent l="0" t="0" r="0" b="9525"/>
+            <wp:docPr id="14" name="Picture 7"/>
+            <wp:cNvGraphicFramePr>
+              <a:graphicFrameLocks xmlns:a="http://schemas.openxmlformats.org/drawingml/2006/main" noChangeAspect="1"/>
+            </wp:cNvGraphicFramePr>
             <a:graphic xmlns:a="http://schemas.openxmlformats.org/drawingml/2006/main">
               <a:graphicData uri="http://schemas.openxmlformats.org/drawingml/2006/picture">
                 <pic:pic xmlns:pic="http://schemas.openxmlformats.org/drawingml/2006/picture">
                   <pic:nvPicPr>
-                    <pic:cNvPr id="874" name="Picture 285"/>
-                    <pic:cNvPicPr/>
+                    <pic:cNvPr id="14" name="Picture 7"/>
+                    <pic:cNvPicPr>
+                      <a:picLocks noChangeAspect="1"/>
+                    </pic:cNvPicPr>
                   </pic:nvPicPr>
                   <pic:blipFill>
                     <a:blip r:embed="rId30"/>
@@ -27676,7 +28037,7 @@
                   <pic:spPr>
                     <a:xfrm>
                       <a:off x="0" y="0"/>
-                      <a:ext cx="4142740" cy="2898140"/>
+                      <a:ext cx="4343400" cy="3838575"/>
                     </a:xfrm>
                     <a:prstGeom prst="rect">
                       <a:avLst/>
@@ -27695,10 +28056,17 @@
     </w:p>
     <w:p>
       <w:pPr>
+        <w:numPr>
+          <w:numId w:val="0"/>
+        </w:numPr>
+        <w:tabs>
+          <w:tab w:val="left" w:pos="1080"/>
+        </w:tabs>
         <w:spacing w:line="360" w:lineRule="auto"/>
-        <w:ind w:right="-1271"/>
+        <w:ind w:left="880" w:leftChars="0" w:firstLine="660" w:firstLineChars="275"/>
         <w:jc w:val="center"/>
         <w:rPr>
+          <w:rFonts w:hint="default"/>
           <w:sz w:val="24"/>
           <w:lang w:val="en-US"/>
         </w:rPr>
@@ -27722,21 +28090,15 @@
           <w:sz w:val="24"/>
           <w:lang w:val="id-ID"/>
         </w:rPr>
-        <w:t>.28. Perancangan Antar Muka Halaman Data Materi Pada</w:t>
-      </w:r>
-      <w:r>
-        <w:rPr>
-          <w:sz w:val="24"/>
-          <w:lang w:val="en-US"/>
-        </w:rPr>
-        <w:t xml:space="preserve"> </w:t>
-      </w:r>
-      <w:r>
-        <w:rPr>
-          <w:sz w:val="24"/>
-          <w:lang w:val="id-ID"/>
-        </w:rPr>
-        <w:t>Admin</w:t>
+        <w:t xml:space="preserve">.28. Perancangan Antar Muka Halaman Data </w:t>
+      </w:r>
+      <w:r>
+        <w:rPr>
+          <w:rFonts w:hint="default"/>
+          <w:sz w:val="24"/>
+          <w:lang w:val="en-US"/>
+        </w:rPr>
+        <w:t>Kelas.</w:t>
       </w:r>
     </w:p>
     <w:p>
@@ -27750,28 +28112,28 @@
         </w:tabs>
         <w:spacing w:line="360" w:lineRule="auto"/>
         <w:ind w:left="900" w:hanging="351"/>
-        <w:rPr>
-          <w:sz w:val="24"/>
-          <w:lang w:val="id-ID"/>
-        </w:rPr>
       </w:pPr>
       <w:r>
         <w:rPr>
-          <w:sz w:val="24"/>
-          <w:lang w:val="id-ID"/>
-        </w:rPr>
-        <w:t>Tampilan Halaman Soal</w:t>
+          <w:rFonts w:hint="default"/>
+          <w:sz w:val="24"/>
+          <w:lang w:val="en-US"/>
+        </w:rPr>
+        <w:t>Tampilan Halaman Data User</w:t>
       </w:r>
     </w:p>
     <w:p>
       <w:pPr>
+        <w:numPr>
+          <w:numId w:val="0"/>
+        </w:numPr>
         <w:tabs>
           <w:tab w:val="left" w:pos="1080"/>
         </w:tabs>
         <w:spacing w:line="360" w:lineRule="auto"/>
-        <w:ind w:left="900"/>
-        <w:jc w:val="both"/>
-        <w:rPr>
+        <w:ind w:left="880" w:leftChars="0" w:firstLine="660" w:firstLineChars="275"/>
+        <w:rPr>
+          <w:rFonts w:hint="default"/>
           <w:sz w:val="24"/>
           <w:lang w:val="en-US"/>
         </w:rPr>
@@ -27781,10 +28143,41 @@
           <w:sz w:val="24"/>
           <w:lang w:val="id-ID"/>
         </w:rPr>
-        <w:t>Halaman Data soal memiliki fungsi untuk mengelola data soal. Pada halaman ini terdapat tambah, simpan, edit, hapus, cetak</w:t>
-      </w:r>
-      <w:r>
-        <w:rPr>
+        <w:t xml:space="preserve">Halaman data </w:t>
+      </w:r>
+      <w:r>
+        <w:rPr>
+          <w:rFonts w:hint="default"/>
+          <w:sz w:val="24"/>
+          <w:lang w:val="en-US"/>
+        </w:rPr>
+        <w:t xml:space="preserve">kelas </w:t>
+      </w:r>
+      <w:r>
+        <w:rPr>
+          <w:sz w:val="24"/>
+          <w:lang w:val="id-ID"/>
+        </w:rPr>
+        <w:t xml:space="preserve">memiliki fungsi untuk mengelola data </w:t>
+      </w:r>
+      <w:r>
+        <w:rPr>
+          <w:rFonts w:hint="default"/>
+          <w:sz w:val="24"/>
+          <w:lang w:val="en-US"/>
+        </w:rPr>
+        <w:t>jurusan</w:t>
+      </w:r>
+      <w:r>
+        <w:rPr>
+          <w:sz w:val="24"/>
+          <w:lang w:val="id-ID"/>
+        </w:rPr>
+        <w:t>. Pada halaman ini terdapat tambah, simpan, edit, hapus</w:t>
+      </w:r>
+      <w:r>
+        <w:rPr>
+          <w:rFonts w:hint="default"/>
           <w:sz w:val="24"/>
           <w:lang w:val="en-US"/>
         </w:rPr>
@@ -27793,33 +28186,37 @@
     </w:p>
     <w:p>
       <w:pPr>
+        <w:numPr>
+          <w:numId w:val="0"/>
+        </w:numPr>
         <w:tabs>
           <w:tab w:val="left" w:pos="1080"/>
         </w:tabs>
         <w:spacing w:line="360" w:lineRule="auto"/>
-        <w:ind w:left="900"/>
-        <w:jc w:val="center"/>
-        <w:rPr>
+        <w:ind w:left="880" w:leftChars="0" w:firstLine="605" w:firstLineChars="275"/>
+        <w:rPr>
+          <w:rFonts w:hint="default"/>
           <w:sz w:val="24"/>
           <w:lang w:val="en-US"/>
         </w:rPr>
       </w:pPr>
       <w:r>
-        <w:rPr>
-          <w:lang w:val="en-US"/>
-        </w:rPr>
         <w:drawing>
-          <wp:inline distT="0" distB="0" distL="0" distR="0">
-            <wp:extent cx="4246880" cy="2971800"/>
-            <wp:effectExtent l="0" t="0" r="1270" b="0"/>
-            <wp:docPr id="869" name="Picture 286"/>
-            <wp:cNvGraphicFramePr/>
+          <wp:inline distT="0" distB="0" distL="114300" distR="114300">
+            <wp:extent cx="4562475" cy="3857625"/>
+            <wp:effectExtent l="0" t="0" r="9525" b="9525"/>
+            <wp:docPr id="16" name="Picture 8"/>
+            <wp:cNvGraphicFramePr>
+              <a:graphicFrameLocks xmlns:a="http://schemas.openxmlformats.org/drawingml/2006/main" noChangeAspect="1"/>
+            </wp:cNvGraphicFramePr>
             <a:graphic xmlns:a="http://schemas.openxmlformats.org/drawingml/2006/main">
               <a:graphicData uri="http://schemas.openxmlformats.org/drawingml/2006/picture">
                 <pic:pic xmlns:pic="http://schemas.openxmlformats.org/drawingml/2006/picture">
                   <pic:nvPicPr>
-                    <pic:cNvPr id="869" name="Picture 286"/>
-                    <pic:cNvPicPr/>
+                    <pic:cNvPr id="16" name="Picture 8"/>
+                    <pic:cNvPicPr>
+                      <a:picLocks noChangeAspect="1"/>
+                    </pic:cNvPicPr>
                   </pic:nvPicPr>
                   <pic:blipFill>
                     <a:blip r:embed="rId31"/>
@@ -27830,7 +28227,7 @@
                   <pic:spPr>
                     <a:xfrm>
                       <a:off x="0" y="0"/>
-                      <a:ext cx="4246880" cy="2971800"/>
+                      <a:ext cx="4562475" cy="3857625"/>
                     </a:xfrm>
                     <a:prstGeom prst="rect">
                       <a:avLst/>
@@ -27849,13 +28246,17 @@
     </w:p>
     <w:p>
       <w:pPr>
+        <w:numPr>
+          <w:numId w:val="0"/>
+        </w:numPr>
         <w:tabs>
           <w:tab w:val="left" w:pos="1080"/>
         </w:tabs>
         <w:spacing w:line="360" w:lineRule="auto"/>
-        <w:ind w:left="900"/>
+        <w:ind w:left="880" w:leftChars="0" w:firstLine="660" w:firstLineChars="275"/>
         <w:jc w:val="center"/>
         <w:rPr>
+          <w:rFonts w:hint="default"/>
           <w:sz w:val="24"/>
           <w:lang w:val="en-US"/>
         </w:rPr>
@@ -27879,7 +28280,15 @@
           <w:sz w:val="24"/>
           <w:lang w:val="id-ID"/>
         </w:rPr>
-        <w:t>.29. Perancangan Antar Muka Halaman Soal Pada Admin</w:t>
+        <w:t xml:space="preserve">.28. Perancangan Antar Muka Halaman Data </w:t>
+      </w:r>
+      <w:r>
+        <w:rPr>
+          <w:rFonts w:hint="default"/>
+          <w:sz w:val="24"/>
+          <w:lang w:val="en-US"/>
+        </w:rPr>
+        <w:t>User.</w:t>
       </w:r>
     </w:p>
     <w:p>
@@ -27892,26 +28301,36 @@
           <w:tab w:val="left" w:pos="1080"/>
         </w:tabs>
         <w:spacing w:line="360" w:lineRule="auto"/>
-        <w:ind w:left="900" w:hanging="351"/>
-        <w:rPr>
-          <w:sz w:val="24"/>
-          <w:lang w:val="id-ID"/>
+        <w:ind w:left="900" w:leftChars="0" w:hanging="351" w:firstLineChars="0"/>
+        <w:jc w:val="both"/>
+        <w:rPr>
+          <w:rFonts w:hint="default"/>
+          <w:sz w:val="24"/>
+          <w:lang w:val="en-US"/>
         </w:rPr>
       </w:pPr>
       <w:r>
         <w:rPr>
-          <w:sz w:val="24"/>
-          <w:lang w:val="id-ID"/>
-        </w:rPr>
-        <w:t>Tampilan Halaman Hasil Ujian</w:t>
+          <w:rFonts w:hint="default"/>
+          <w:sz w:val="24"/>
+          <w:lang w:val="en-US"/>
+        </w:rPr>
+        <w:t xml:space="preserve">Tampilan Halaman Submit Tugas </w:t>
       </w:r>
     </w:p>
     <w:p>
       <w:pPr>
+        <w:numPr>
+          <w:numId w:val="0"/>
+        </w:numPr>
+        <w:tabs>
+          <w:tab w:val="left" w:pos="1080"/>
+        </w:tabs>
         <w:spacing w:line="360" w:lineRule="auto"/>
-        <w:ind w:left="990" w:right="-46"/>
+        <w:ind w:left="880" w:leftChars="0" w:firstLine="660" w:firstLineChars="275"/>
         <w:jc w:val="both"/>
         <w:rPr>
+          <w:rFonts w:hint="default"/>
           <w:sz w:val="24"/>
           <w:lang w:val="en-US"/>
         </w:rPr>
@@ -27921,35 +28340,81 @@
           <w:sz w:val="24"/>
           <w:lang w:val="id-ID"/>
         </w:rPr>
-        <w:t>Halaman Data hasil ujian memiliki fungsi untuk mengelola hasil ujian. Pada halaman ini terdapat tombol cetak.</w:t>
+        <w:t xml:space="preserve">Halaman data </w:t>
+      </w:r>
+      <w:r>
+        <w:rPr>
+          <w:rFonts w:hint="default"/>
+          <w:sz w:val="24"/>
+          <w:lang w:val="en-US"/>
+        </w:rPr>
+        <w:t xml:space="preserve">kelas </w:t>
+      </w:r>
+      <w:r>
+        <w:rPr>
+          <w:sz w:val="24"/>
+          <w:lang w:val="id-ID"/>
+        </w:rPr>
+        <w:t xml:space="preserve">memiliki fungsi untuk mengelola data </w:t>
+      </w:r>
+      <w:r>
+        <w:rPr>
+          <w:rFonts w:hint="default"/>
+          <w:sz w:val="24"/>
+          <w:lang w:val="en-US"/>
+        </w:rPr>
+        <w:t>jurusan</w:t>
+      </w:r>
+      <w:r>
+        <w:rPr>
+          <w:sz w:val="24"/>
+          <w:lang w:val="id-ID"/>
+        </w:rPr>
+        <w:t>. Pada halaman ini terdapat tambah, simpan, edit</w:t>
+      </w:r>
+      <w:r>
+        <w:rPr>
+          <w:rFonts w:hint="default"/>
+          <w:sz w:val="24"/>
+          <w:lang w:val="en-US"/>
+        </w:rPr>
+        <w:t>.</w:t>
       </w:r>
     </w:p>
     <w:p>
       <w:pPr>
+        <w:numPr>
+          <w:numId w:val="0"/>
+        </w:numPr>
+        <w:tabs>
+          <w:tab w:val="left" w:pos="1080"/>
+        </w:tabs>
         <w:spacing w:line="360" w:lineRule="auto"/>
-        <w:ind w:left="990" w:right="-46"/>
-        <w:jc w:val="center"/>
-        <w:rPr>
+        <w:ind w:left="880" w:leftChars="0" w:firstLine="605" w:firstLineChars="275"/>
+        <w:jc w:val="both"/>
+        <w:rPr>
+          <w:rFonts w:hint="default"/>
           <w:sz w:val="24"/>
           <w:lang w:val="en-US"/>
         </w:rPr>
       </w:pPr>
       <w:r>
-        <w:rPr>
-          <w:lang w:val="en-US"/>
-        </w:rPr>
         <w:drawing>
-          <wp:inline distT="0" distB="0" distL="0" distR="0">
-            <wp:extent cx="4043680" cy="2875280"/>
-            <wp:effectExtent l="0" t="0" r="0" b="1270"/>
-            <wp:docPr id="866" name="Picture 287"/>
-            <wp:cNvGraphicFramePr/>
+          <wp:inline distT="0" distB="0" distL="114300" distR="114300">
+            <wp:extent cx="3286125" cy="3533775"/>
+            <wp:effectExtent l="0" t="0" r="9525" b="9525"/>
+            <wp:docPr id="18" name="Picture 10"/>
+            <wp:cNvGraphicFramePr>
+              <a:graphicFrameLocks xmlns:a="http://schemas.openxmlformats.org/drawingml/2006/main" noChangeAspect="1"/>
+            </wp:cNvGraphicFramePr>
             <a:graphic xmlns:a="http://schemas.openxmlformats.org/drawingml/2006/main">
               <a:graphicData uri="http://schemas.openxmlformats.org/drawingml/2006/picture">
                 <pic:pic xmlns:pic="http://schemas.openxmlformats.org/drawingml/2006/picture">
                   <pic:nvPicPr>
-                    <pic:cNvPr id="866" name="Picture 287"/>
-                    <pic:cNvPicPr/>
+                    <pic:cNvPr id="18" name="Picture 10"/>
+                    <pic:cNvPicPr>
+                      <a:picLocks noChangeAspect="1"/>
+                    </pic:cNvPicPr>
                   </pic:nvPicPr>
                   <pic:blipFill>
                     <a:blip r:embed="rId32"/>
@@ -27960,7 +28425,7 @@
                   <pic:spPr>
                     <a:xfrm>
                       <a:off x="0" y="0"/>
-                      <a:ext cx="4043680" cy="2875280"/>
+                      <a:ext cx="3286125" cy="3533775"/>
                     </a:xfrm>
                     <a:prstGeom prst="rect">
                       <a:avLst/>
@@ -27979,1378 +28444,50 @@
     </w:p>
     <w:p>
       <w:pPr>
-        <w:spacing w:line="360" w:lineRule="auto"/>
-        <w:ind w:left="660" w:right="-46"/>
-        <w:jc w:val="center"/>
-        <w:rPr>
-          <w:sz w:val="24"/>
-          <w:lang w:val="id-ID"/>
-        </w:rPr>
-      </w:pPr>
-      <w:r>
-        <w:rPr>
-          <w:sz w:val="24"/>
-          <w:lang w:val="id-ID"/>
-        </w:rPr>
-        <w:t xml:space="preserve">Gambar </w:t>
-      </w:r>
-      <w:r>
-        <w:rPr>
-          <w:sz w:val="24"/>
-          <w:lang w:val="en-US"/>
-        </w:rPr>
-        <w:t>3</w:t>
-      </w:r>
-      <w:r>
-        <w:rPr>
-          <w:sz w:val="24"/>
-          <w:lang w:val="id-ID"/>
-        </w:rPr>
-        <w:t>.30. Perancangan Antar Muka Halaman Hasil Ujian Pada</w:t>
-      </w:r>
-      <w:r>
-        <w:rPr>
-          <w:sz w:val="24"/>
-          <w:lang w:val="en-US"/>
-        </w:rPr>
-        <w:t xml:space="preserve"> </w:t>
-      </w:r>
-      <w:r>
-        <w:rPr>
-          <w:sz w:val="24"/>
-          <w:lang w:val="id-ID"/>
-        </w:rPr>
-        <w:t>Admin</w:t>
-      </w:r>
-    </w:p>
-    <w:p>
-      <w:pPr>
         <w:numPr>
-          <w:ilvl w:val="0"/>
-          <w:numId w:val="10"/>
+          <w:numId w:val="0"/>
         </w:numPr>
         <w:tabs>
           <w:tab w:val="left" w:pos="1080"/>
         </w:tabs>
         <w:spacing w:line="360" w:lineRule="auto"/>
-        <w:ind w:left="900" w:hanging="351"/>
+        <w:ind w:left="880" w:leftChars="0" w:firstLine="660" w:firstLineChars="275"/>
+        <w:jc w:val="both"/>
+        <w:rPr>
+          <w:rFonts w:hint="default"/>
+          <w:sz w:val="24"/>
+          <w:lang w:val="en-US"/>
+        </w:rPr>
+      </w:pPr>
+      <w:r>
         <w:rPr>
           <w:sz w:val="24"/>
           <w:lang w:val="id-ID"/>
         </w:rPr>
-      </w:pPr>
+        <w:t xml:space="preserve">Gambar </w:t>
+      </w:r>
+      <w:r>
+        <w:rPr>
+          <w:sz w:val="24"/>
+          <w:lang w:val="en-US"/>
+        </w:rPr>
+        <w:t>3</w:t>
+      </w:r>
       <w:r>
         <w:rPr>
           <w:sz w:val="24"/>
           <w:lang w:val="id-ID"/>
         </w:rPr>
-        <w:t>Tampilan Halaman Setting Email</w:t>
-      </w:r>
-    </w:p>
-    <w:p>
-      <w:pPr>
-        <w:spacing w:line="360" w:lineRule="auto"/>
-        <w:ind w:left="900" w:right="-46"/>
-        <w:jc w:val="both"/>
-        <w:rPr>
-          <w:lang w:val="id-ID"/>
-        </w:rPr>
-      </w:pPr>
-      <w:r>
-        <w:rPr>
-          <w:sz w:val="24"/>
-          <w:lang w:val="id-ID"/>
-        </w:rPr>
-        <w:t xml:space="preserve">Halaman setting email memiliki fungsi untuk mengubah alamat email lama yang terdaftar menjadi email baru. Dan digunakan untuk notifikasi dari aplikasi ke </w:t>
-      </w:r>
-      <w:r>
-        <w:rPr>
-          <w:i/>
-          <w:sz w:val="24"/>
-          <w:lang w:val="id-ID"/>
-        </w:rPr>
-        <w:t>email</w:t>
-      </w:r>
-      <w:r>
-        <w:rPr>
-          <w:sz w:val="24"/>
-          <w:lang w:val="id-ID"/>
-        </w:rPr>
-        <w:t xml:space="preserve"> siswa.</w:t>
-      </w:r>
-    </w:p>
-    <w:p>
-      <w:pPr>
-        <w:spacing w:line="360" w:lineRule="auto"/>
-        <w:ind w:left="900" w:right="-46"/>
-        <w:jc w:val="center"/>
-        <w:rPr>
-          <w:lang w:val="en-US"/>
-        </w:rPr>
-      </w:pPr>
-      <w:r>
-        <w:rPr>
-          <w:lang w:val="en-US"/>
-        </w:rPr>
-        <w:drawing>
-          <wp:inline distT="0" distB="0" distL="0" distR="0">
-            <wp:extent cx="3695700" cy="2585720"/>
-            <wp:effectExtent l="0" t="0" r="0" b="5080"/>
-            <wp:docPr id="870" name="Picture 288"/>
-            <wp:cNvGraphicFramePr/>
-            <a:graphic xmlns:a="http://schemas.openxmlformats.org/drawingml/2006/main">
-              <a:graphicData uri="http://schemas.openxmlformats.org/drawingml/2006/picture">
-                <pic:pic xmlns:pic="http://schemas.openxmlformats.org/drawingml/2006/picture">
-                  <pic:nvPicPr>
-                    <pic:cNvPr id="870" name="Picture 288"/>
-                    <pic:cNvPicPr/>
-                  </pic:nvPicPr>
-                  <pic:blipFill>
-                    <a:blip r:embed="rId33"/>
-                    <a:stretch>
-                      <a:fillRect/>
-                    </a:stretch>
-                  </pic:blipFill>
-                  <pic:spPr>
-                    <a:xfrm>
-                      <a:off x="0" y="0"/>
-                      <a:ext cx="3695700" cy="2585720"/>
-                    </a:xfrm>
-                    <a:prstGeom prst="rect">
-                      <a:avLst/>
-                    </a:prstGeom>
-                    <a:noFill/>
-                    <a:ln>
-                      <a:noFill/>
-                    </a:ln>
-                  </pic:spPr>
-                </pic:pic>
-              </a:graphicData>
-            </a:graphic>
-          </wp:inline>
-        </w:drawing>
-      </w:r>
-    </w:p>
-    <w:p>
-      <w:pPr>
-        <w:spacing w:line="360" w:lineRule="auto"/>
-        <w:ind w:left="660" w:right="-266"/>
-        <w:jc w:val="center"/>
-        <w:rPr>
-          <w:sz w:val="24"/>
-          <w:lang w:val="id-ID"/>
-        </w:rPr>
-      </w:pPr>
-      <w:r>
-        <w:rPr>
-          <w:sz w:val="24"/>
-          <w:lang w:val="id-ID"/>
-        </w:rPr>
-        <w:t xml:space="preserve">Gambar </w:t>
-      </w:r>
-      <w:r>
-        <w:rPr>
-          <w:sz w:val="24"/>
-          <w:lang w:val="en-US"/>
-        </w:rPr>
-        <w:t>3</w:t>
-      </w:r>
-      <w:r>
-        <w:rPr>
-          <w:sz w:val="24"/>
-          <w:lang w:val="id-ID"/>
-        </w:rPr>
-        <w:t>.31. Perancangan Antar Muka Halaman Setting Email Pada</w:t>
-      </w:r>
-      <w:r>
-        <w:rPr>
-          <w:sz w:val="24"/>
-          <w:lang w:val="en-US"/>
-        </w:rPr>
-        <w:t xml:space="preserve"> </w:t>
-      </w:r>
-      <w:r>
-        <w:rPr>
-          <w:sz w:val="24"/>
-          <w:lang w:val="id-ID"/>
-        </w:rPr>
-        <w:t>Admin</w:t>
-      </w:r>
-    </w:p>
-    <w:p>
-      <w:pPr>
-        <w:numPr>
-          <w:ilvl w:val="0"/>
-          <w:numId w:val="10"/>
-        </w:numPr>
-        <w:tabs>
-          <w:tab w:val="left" w:pos="1080"/>
-        </w:tabs>
-        <w:spacing w:line="360" w:lineRule="auto"/>
-        <w:ind w:left="900" w:hanging="351"/>
-        <w:rPr>
-          <w:sz w:val="24"/>
-          <w:lang w:val="id-ID"/>
-        </w:rPr>
-      </w:pPr>
-      <w:r>
-        <w:rPr>
-          <w:sz w:val="24"/>
-          <w:lang w:val="id-ID"/>
-        </w:rPr>
-        <w:t>Tampilan Halaman Data Materi</w:t>
-      </w:r>
-    </w:p>
-    <w:p>
-      <w:pPr>
-        <w:spacing w:line="360" w:lineRule="auto"/>
-        <w:ind w:left="990" w:right="-46"/>
-        <w:jc w:val="both"/>
-        <w:rPr>
-          <w:sz w:val="24"/>
-          <w:lang w:val="en-US"/>
-        </w:rPr>
-      </w:pPr>
-      <w:r>
-        <w:rPr>
-          <w:sz w:val="24"/>
-          <w:lang w:val="id-ID"/>
-        </w:rPr>
-        <w:t>Halaman data materi guru memiliki fungsi untuk menambahkandata materi.</w:t>
-      </w:r>
-    </w:p>
-    <w:p>
-      <w:pPr>
-        <w:spacing w:line="360" w:lineRule="auto"/>
-        <w:ind w:left="990" w:right="-46"/>
-        <w:jc w:val="center"/>
-        <w:rPr>
-          <w:lang w:val="en-US"/>
-        </w:rPr>
-      </w:pPr>
-      <w:r>
-        <w:rPr>
-          <w:lang w:val="en-US"/>
-        </w:rPr>
-        <w:drawing>
-          <wp:inline distT="0" distB="0" distL="0" distR="0">
-            <wp:extent cx="3609340" cy="2524760"/>
-            <wp:effectExtent l="0" t="0" r="0" b="8890"/>
-            <wp:docPr id="881" name="Picture 289"/>
-            <wp:cNvGraphicFramePr/>
-            <a:graphic xmlns:a="http://schemas.openxmlformats.org/drawingml/2006/main">
-              <a:graphicData uri="http://schemas.openxmlformats.org/drawingml/2006/picture">
-                <pic:pic xmlns:pic="http://schemas.openxmlformats.org/drawingml/2006/picture">
-                  <pic:nvPicPr>
-                    <pic:cNvPr id="881" name="Picture 289"/>
-                    <pic:cNvPicPr/>
-                  </pic:nvPicPr>
-                  <pic:blipFill>
-                    <a:blip r:embed="rId34"/>
-                    <a:stretch>
-                      <a:fillRect/>
-                    </a:stretch>
-                  </pic:blipFill>
-                  <pic:spPr>
-                    <a:xfrm>
-                      <a:off x="0" y="0"/>
-                      <a:ext cx="3609340" cy="2524760"/>
-                    </a:xfrm>
-                    <a:prstGeom prst="rect">
-                      <a:avLst/>
-                    </a:prstGeom>
-                    <a:noFill/>
-                    <a:ln>
-                      <a:noFill/>
-                    </a:ln>
-                  </pic:spPr>
-                </pic:pic>
-              </a:graphicData>
-            </a:graphic>
-          </wp:inline>
-        </w:drawing>
-      </w:r>
-    </w:p>
-    <w:p>
-      <w:pPr>
-        <w:spacing w:line="360" w:lineRule="auto"/>
-        <w:ind w:left="660" w:right="-46"/>
-        <w:jc w:val="center"/>
-        <w:rPr>
-          <w:sz w:val="24"/>
-          <w:lang w:val="id-ID"/>
-        </w:rPr>
-      </w:pPr>
-      <w:r>
-        <w:rPr>
-          <w:sz w:val="24"/>
-          <w:lang w:val="id-ID"/>
-        </w:rPr>
-        <w:t xml:space="preserve">Gambar </w:t>
-      </w:r>
-      <w:r>
-        <w:rPr>
-          <w:sz w:val="24"/>
-          <w:lang w:val="en-US"/>
-        </w:rPr>
-        <w:t>3</w:t>
-      </w:r>
-      <w:r>
-        <w:rPr>
-          <w:sz w:val="24"/>
-          <w:lang w:val="id-ID"/>
-        </w:rPr>
-        <w:t>.32. Perancangan Antar Muka Halaman Data Materi Pada</w:t>
-      </w:r>
-      <w:r>
-        <w:rPr>
-          <w:lang w:val="en-US"/>
-        </w:rPr>
-        <w:t xml:space="preserve"> </w:t>
-      </w:r>
-      <w:r>
-        <w:rPr>
-          <w:sz w:val="24"/>
-          <w:lang w:val="id-ID"/>
-        </w:rPr>
-        <w:t>Admin</w:t>
-      </w:r>
-    </w:p>
-    <w:p>
-      <w:pPr>
-        <w:numPr>
-          <w:ilvl w:val="0"/>
-          <w:numId w:val="10"/>
-        </w:numPr>
-        <w:tabs>
-          <w:tab w:val="left" w:pos="1080"/>
-        </w:tabs>
-        <w:spacing w:line="360" w:lineRule="auto"/>
-        <w:ind w:left="900" w:hanging="351"/>
-        <w:rPr>
-          <w:sz w:val="24"/>
-          <w:lang w:val="id-ID"/>
-        </w:rPr>
-      </w:pPr>
-      <w:r>
-        <w:rPr>
-          <w:sz w:val="24"/>
-          <w:lang w:val="id-ID"/>
-        </w:rPr>
-        <w:t>Tampilan Halaman Soal</w:t>
-      </w:r>
-    </w:p>
-    <w:p>
-      <w:pPr>
-        <w:spacing w:line="360" w:lineRule="auto"/>
-        <w:ind w:left="990" w:right="-46"/>
-        <w:jc w:val="both"/>
-        <w:rPr>
-          <w:lang w:val="en-US"/>
-        </w:rPr>
-      </w:pPr>
-      <w:r>
-        <w:rPr>
-          <w:sz w:val="24"/>
-          <w:lang w:val="id-ID"/>
-        </w:rPr>
-        <w:t>Halaman Soal memiliki fungsi untuk membuat soal yang digunakan untuk ujian.</w:t>
-      </w:r>
-      <w:r>
-        <w:rPr>
-          <w:lang w:val="id-ID"/>
-        </w:rPr>
-        <w:t xml:space="preserve"> </w:t>
-      </w:r>
-    </w:p>
-    <w:p>
-      <w:pPr>
-        <w:spacing w:line="360" w:lineRule="auto"/>
-        <w:ind w:left="990" w:right="-46"/>
-        <w:jc w:val="center"/>
-        <w:rPr>
-          <w:lang w:val="en-US"/>
-        </w:rPr>
-      </w:pPr>
-      <w:r>
-        <w:rPr>
-          <w:lang w:val="en-US"/>
-        </w:rPr>
-        <w:drawing>
-          <wp:inline distT="0" distB="0" distL="0" distR="0">
-            <wp:extent cx="4003040" cy="2801620"/>
-            <wp:effectExtent l="0" t="0" r="0" b="0"/>
-            <wp:docPr id="878" name="Picture 290"/>
-            <wp:cNvGraphicFramePr/>
-            <a:graphic xmlns:a="http://schemas.openxmlformats.org/drawingml/2006/main">
-              <a:graphicData uri="http://schemas.openxmlformats.org/drawingml/2006/picture">
-                <pic:pic xmlns:pic="http://schemas.openxmlformats.org/drawingml/2006/picture">
-                  <pic:nvPicPr>
-                    <pic:cNvPr id="878" name="Picture 290"/>
-                    <pic:cNvPicPr/>
-                  </pic:nvPicPr>
-                  <pic:blipFill>
-                    <a:blip r:embed="rId35"/>
-                    <a:stretch>
-                      <a:fillRect/>
-                    </a:stretch>
-                  </pic:blipFill>
-                  <pic:spPr>
-                    <a:xfrm>
-                      <a:off x="0" y="0"/>
-                      <a:ext cx="4003040" cy="2801620"/>
-                    </a:xfrm>
-                    <a:prstGeom prst="rect">
-                      <a:avLst/>
-                    </a:prstGeom>
-                    <a:noFill/>
-                    <a:ln>
-                      <a:noFill/>
-                    </a:ln>
-                  </pic:spPr>
-                </pic:pic>
-              </a:graphicData>
-            </a:graphic>
-          </wp:inline>
-        </w:drawing>
-      </w:r>
-    </w:p>
-    <w:p>
-      <w:pPr>
-        <w:tabs>
-          <w:tab w:val="left" w:pos="1080"/>
-        </w:tabs>
-        <w:spacing w:line="360" w:lineRule="auto"/>
-        <w:ind w:left="990" w:right="-46"/>
-        <w:rPr>
-          <w:sz w:val="24"/>
-          <w:lang w:val="id-ID"/>
-        </w:rPr>
-      </w:pPr>
-      <w:r>
-        <w:rPr>
-          <w:sz w:val="24"/>
-          <w:lang w:val="id-ID"/>
-        </w:rPr>
-        <w:t xml:space="preserve">Gambar </w:t>
-      </w:r>
-      <w:r>
-        <w:rPr>
-          <w:sz w:val="24"/>
-          <w:lang w:val="en-US"/>
-        </w:rPr>
-        <w:t>3</w:t>
-      </w:r>
-      <w:r>
-        <w:rPr>
-          <w:sz w:val="24"/>
-          <w:lang w:val="id-ID"/>
-        </w:rPr>
-        <w:t>.33. Perancangan Antar Muka Halaman Soal Pada Guru</w:t>
-      </w:r>
-    </w:p>
-    <w:p>
-      <w:pPr>
-        <w:rPr>
-          <w:sz w:val="24"/>
-          <w:lang w:val="id-ID"/>
-        </w:rPr>
-      </w:pPr>
-      <w:r>
-        <w:rPr>
-          <w:sz w:val="24"/>
-          <w:lang w:val="id-ID"/>
-        </w:rPr>
-        <w:br w:type="page"/>
-      </w:r>
-    </w:p>
-    <w:p>
-      <w:pPr>
-        <w:tabs>
-          <w:tab w:val="left" w:pos="1080"/>
-        </w:tabs>
-        <w:spacing w:line="360" w:lineRule="auto"/>
-        <w:ind w:left="990" w:right="-46"/>
-        <w:rPr>
-          <w:sz w:val="24"/>
-          <w:lang w:val="id-ID"/>
-        </w:rPr>
-      </w:pPr>
-    </w:p>
-    <w:p>
-      <w:pPr>
-        <w:numPr>
-          <w:ilvl w:val="0"/>
-          <w:numId w:val="10"/>
-        </w:numPr>
-        <w:tabs>
-          <w:tab w:val="left" w:pos="1080"/>
-        </w:tabs>
-        <w:spacing w:line="360" w:lineRule="auto"/>
-        <w:ind w:left="900" w:hanging="351"/>
-        <w:rPr>
-          <w:sz w:val="24"/>
-          <w:lang w:val="id-ID"/>
-        </w:rPr>
-      </w:pPr>
-      <w:r>
-        <w:rPr>
-          <w:sz w:val="24"/>
-          <w:lang w:val="id-ID"/>
-        </w:rPr>
-        <w:t>Tampilan Halaman Ujian</w:t>
-      </w:r>
-    </w:p>
-    <w:p>
-      <w:pPr>
-        <w:spacing w:line="360" w:lineRule="auto"/>
-        <w:ind w:left="990"/>
-        <w:jc w:val="both"/>
-        <w:rPr>
-          <w:lang w:val="id-ID"/>
-        </w:rPr>
-      </w:pPr>
-      <w:r>
-        <w:rPr>
-          <w:sz w:val="24"/>
-          <w:lang w:val="id-ID"/>
-        </w:rPr>
-        <w:t>Halaman Ujian memiliki fungsi untuk melihat daftar ujian.</w:t>
-      </w:r>
-    </w:p>
-    <w:p>
-      <w:pPr>
-        <w:spacing w:line="360" w:lineRule="auto"/>
-        <w:ind w:left="990"/>
-        <w:jc w:val="center"/>
-        <w:rPr>
-          <w:lang w:val="en-US"/>
-        </w:rPr>
-      </w:pPr>
-      <w:r>
-        <w:rPr>
-          <w:lang w:val="en-US"/>
-        </w:rPr>
-        <w:drawing>
-          <wp:inline distT="0" distB="0" distL="0" distR="0">
-            <wp:extent cx="3799840" cy="2659380"/>
-            <wp:effectExtent l="0" t="0" r="0" b="7620"/>
-            <wp:docPr id="875" name="Picture 291"/>
-            <wp:cNvGraphicFramePr/>
-            <a:graphic xmlns:a="http://schemas.openxmlformats.org/drawingml/2006/main">
-              <a:graphicData uri="http://schemas.openxmlformats.org/drawingml/2006/picture">
-                <pic:pic xmlns:pic="http://schemas.openxmlformats.org/drawingml/2006/picture">
-                  <pic:nvPicPr>
-                    <pic:cNvPr id="875" name="Picture 291"/>
-                    <pic:cNvPicPr/>
-                  </pic:nvPicPr>
-                  <pic:blipFill>
-                    <a:blip r:embed="rId36"/>
-                    <a:stretch>
-                      <a:fillRect/>
-                    </a:stretch>
-                  </pic:blipFill>
-                  <pic:spPr>
-                    <a:xfrm>
-                      <a:off x="0" y="0"/>
-                      <a:ext cx="3799840" cy="2659380"/>
-                    </a:xfrm>
-                    <a:prstGeom prst="rect">
-                      <a:avLst/>
-                    </a:prstGeom>
-                    <a:noFill/>
-                    <a:ln>
-                      <a:noFill/>
-                    </a:ln>
-                  </pic:spPr>
-                </pic:pic>
-              </a:graphicData>
-            </a:graphic>
-          </wp:inline>
-        </w:drawing>
-      </w:r>
-    </w:p>
-    <w:p>
-      <w:pPr>
-        <w:spacing w:line="360" w:lineRule="auto"/>
-        <w:ind w:left="990"/>
-        <w:rPr>
-          <w:sz w:val="24"/>
-          <w:lang w:val="id-ID"/>
-        </w:rPr>
-      </w:pPr>
-      <w:r>
-        <w:rPr>
-          <w:sz w:val="24"/>
-          <w:lang w:val="id-ID"/>
-        </w:rPr>
-        <w:t xml:space="preserve">Gambar </w:t>
-      </w:r>
-      <w:r>
-        <w:rPr>
-          <w:sz w:val="24"/>
-          <w:lang w:val="en-US"/>
-        </w:rPr>
-        <w:t>3</w:t>
-      </w:r>
-      <w:r>
-        <w:rPr>
-          <w:sz w:val="24"/>
-          <w:lang w:val="id-ID"/>
-        </w:rPr>
-        <w:t>.34. Perancangan Antar Muka Halaman Ujian Pada Guru</w:t>
-      </w:r>
-    </w:p>
-    <w:p>
-      <w:pPr>
-        <w:numPr>
-          <w:ilvl w:val="0"/>
-          <w:numId w:val="10"/>
-        </w:numPr>
-        <w:tabs>
-          <w:tab w:val="left" w:pos="1080"/>
-        </w:tabs>
-        <w:spacing w:line="360" w:lineRule="auto"/>
-        <w:ind w:left="900" w:hanging="351"/>
-        <w:rPr>
-          <w:sz w:val="24"/>
-          <w:lang w:val="id-ID"/>
-        </w:rPr>
-      </w:pPr>
-      <w:r>
-        <w:rPr>
-          <w:sz w:val="24"/>
-          <w:lang w:val="id-ID"/>
-        </w:rPr>
-        <w:t>Tampilan Halaman Hasil Ujian</w:t>
-      </w:r>
-    </w:p>
-    <w:p>
-      <w:pPr>
-        <w:tabs>
-          <w:tab w:val="left" w:pos="990"/>
-        </w:tabs>
-        <w:spacing w:line="360" w:lineRule="auto"/>
-        <w:ind w:left="990"/>
-        <w:jc w:val="both"/>
-        <w:rPr>
-          <w:sz w:val="24"/>
-          <w:lang w:val="en-US"/>
-        </w:rPr>
-      </w:pPr>
-      <w:r>
-        <w:rPr>
-          <w:sz w:val="24"/>
-          <w:lang w:val="id-ID"/>
-        </w:rPr>
-        <w:t>Halaman Ujian memiliki fungsi untuk melihat daftar hasil ujian.</w:t>
-      </w:r>
-    </w:p>
-    <w:p>
-      <w:pPr>
-        <w:tabs>
-          <w:tab w:val="left" w:pos="990"/>
-        </w:tabs>
-        <w:spacing w:line="360" w:lineRule="auto"/>
-        <w:ind w:left="990"/>
-        <w:jc w:val="center"/>
-        <w:rPr>
-          <w:sz w:val="24"/>
-          <w:lang w:val="en-US"/>
-        </w:rPr>
-      </w:pPr>
-      <w:r>
-        <w:rPr>
-          <w:lang w:val="en-US"/>
-        </w:rPr>
-        <w:drawing>
-          <wp:inline distT="0" distB="0" distL="0" distR="0">
-            <wp:extent cx="3495040" cy="2446020"/>
-            <wp:effectExtent l="0" t="0" r="0" b="0"/>
-            <wp:docPr id="879" name="Picture 292"/>
-            <wp:cNvGraphicFramePr/>
-            <a:graphic xmlns:a="http://schemas.openxmlformats.org/drawingml/2006/main">
-              <a:graphicData uri="http://schemas.openxmlformats.org/drawingml/2006/picture">
-                <pic:pic xmlns:pic="http://schemas.openxmlformats.org/drawingml/2006/picture">
-                  <pic:nvPicPr>
-                    <pic:cNvPr id="879" name="Picture 292"/>
-                    <pic:cNvPicPr/>
-                  </pic:nvPicPr>
-                  <pic:blipFill>
-                    <a:blip r:embed="rId37"/>
-                    <a:stretch>
-                      <a:fillRect/>
-                    </a:stretch>
-                  </pic:blipFill>
-                  <pic:spPr>
-                    <a:xfrm>
-                      <a:off x="0" y="0"/>
-                      <a:ext cx="3495040" cy="2446020"/>
-                    </a:xfrm>
-                    <a:prstGeom prst="rect">
-                      <a:avLst/>
-                    </a:prstGeom>
-                    <a:noFill/>
-                    <a:ln>
-                      <a:noFill/>
-                    </a:ln>
-                  </pic:spPr>
-                </pic:pic>
-              </a:graphicData>
-            </a:graphic>
-          </wp:inline>
-        </w:drawing>
-      </w:r>
-    </w:p>
-    <w:p>
-      <w:pPr>
-        <w:tabs>
-          <w:tab w:val="left" w:pos="990"/>
-        </w:tabs>
-        <w:spacing w:line="360" w:lineRule="auto"/>
-        <w:ind w:left="990"/>
-        <w:jc w:val="center"/>
-        <w:rPr>
-          <w:sz w:val="24"/>
-          <w:lang w:val="id-ID"/>
-        </w:rPr>
-      </w:pPr>
-      <w:r>
-        <w:rPr>
-          <w:sz w:val="24"/>
-          <w:lang w:val="id-ID"/>
-        </w:rPr>
-        <w:t xml:space="preserve">Gambar </w:t>
-      </w:r>
-      <w:r>
-        <w:rPr>
-          <w:sz w:val="24"/>
-          <w:lang w:val="en-US"/>
-        </w:rPr>
-        <w:t>3</w:t>
-      </w:r>
-      <w:r>
-        <w:rPr>
-          <w:sz w:val="24"/>
-          <w:lang w:val="id-ID"/>
-        </w:rPr>
-        <w:t>.35. Perancangan Antar Muka Halaman Hasil Ujian Pada Guru</w:t>
-      </w:r>
-    </w:p>
-    <w:p>
-      <w:pPr>
-        <w:rPr>
-          <w:sz w:val="24"/>
-          <w:lang w:val="id-ID"/>
-        </w:rPr>
-      </w:pPr>
-      <w:r>
-        <w:rPr>
-          <w:sz w:val="24"/>
-          <w:lang w:val="id-ID"/>
-        </w:rPr>
-        <w:br w:type="page"/>
-      </w:r>
-    </w:p>
-    <w:p>
-      <w:pPr>
-        <w:tabs>
-          <w:tab w:val="left" w:pos="990"/>
-        </w:tabs>
-        <w:spacing w:line="360" w:lineRule="auto"/>
-        <w:ind w:left="990"/>
-        <w:jc w:val="center"/>
-        <w:rPr>
-          <w:sz w:val="24"/>
-          <w:lang w:val="id-ID"/>
-        </w:rPr>
-      </w:pPr>
-    </w:p>
-    <w:p>
-      <w:pPr>
-        <w:numPr>
-          <w:ilvl w:val="0"/>
-          <w:numId w:val="10"/>
-        </w:numPr>
-        <w:tabs>
-          <w:tab w:val="left" w:pos="1080"/>
-        </w:tabs>
-        <w:spacing w:line="360" w:lineRule="auto"/>
-        <w:ind w:left="900" w:hanging="351"/>
-        <w:rPr>
-          <w:sz w:val="24"/>
-          <w:lang w:val="id-ID"/>
-        </w:rPr>
-      </w:pPr>
-      <w:r>
-        <w:rPr>
-          <w:sz w:val="24"/>
-          <w:lang w:val="id-ID"/>
-        </w:rPr>
-        <w:t>Tampilan Halaman Data Materi</w:t>
-      </w:r>
-    </w:p>
-    <w:p>
-      <w:pPr>
-        <w:tabs>
-          <w:tab w:val="left" w:pos="990"/>
-        </w:tabs>
-        <w:spacing w:line="360" w:lineRule="auto"/>
-        <w:ind w:left="990" w:right="-46"/>
-        <w:jc w:val="both"/>
-        <w:rPr>
-          <w:sz w:val="24"/>
-          <w:lang w:val="id-ID"/>
-        </w:rPr>
-      </w:pPr>
-      <w:r>
-        <w:rPr>
-          <w:sz w:val="24"/>
-          <w:lang w:val="id-ID"/>
-        </w:rPr>
-        <w:t>Halaman Data Materi siswa memiliki fungsi untuk melakukan download materi yang telah diberikan oleh guru.</w:t>
-      </w:r>
-    </w:p>
-    <w:p>
-      <w:pPr>
-        <w:tabs>
-          <w:tab w:val="left" w:pos="990"/>
-        </w:tabs>
-        <w:spacing w:line="360" w:lineRule="auto"/>
-        <w:ind w:left="990" w:right="-46"/>
-        <w:jc w:val="both"/>
-        <w:rPr>
-          <w:sz w:val="24"/>
-          <w:lang w:val="en-US"/>
-        </w:rPr>
-      </w:pPr>
-      <w:r>
-        <w:rPr>
-          <w:lang w:val="en-US"/>
-        </w:rPr>
-        <w:drawing>
-          <wp:inline distT="0" distB="0" distL="0" distR="0">
-            <wp:extent cx="4038600" cy="2872740"/>
-            <wp:effectExtent l="0" t="0" r="0" b="3810"/>
-            <wp:docPr id="876" name="Picture 293"/>
-            <wp:cNvGraphicFramePr/>
-            <a:graphic xmlns:a="http://schemas.openxmlformats.org/drawingml/2006/main">
-              <a:graphicData uri="http://schemas.openxmlformats.org/drawingml/2006/picture">
-                <pic:pic xmlns:pic="http://schemas.openxmlformats.org/drawingml/2006/picture">
-                  <pic:nvPicPr>
-                    <pic:cNvPr id="876" name="Picture 293"/>
-                    <pic:cNvPicPr/>
-                  </pic:nvPicPr>
-                  <pic:blipFill>
-                    <a:blip r:embed="rId38"/>
-                    <a:stretch>
-                      <a:fillRect/>
-                    </a:stretch>
-                  </pic:blipFill>
-                  <pic:spPr>
-                    <a:xfrm>
-                      <a:off x="0" y="0"/>
-                      <a:ext cx="4038600" cy="2872740"/>
-                    </a:xfrm>
-                    <a:prstGeom prst="rect">
-                      <a:avLst/>
-                    </a:prstGeom>
-                    <a:noFill/>
-                    <a:ln>
-                      <a:noFill/>
-                    </a:ln>
-                  </pic:spPr>
-                </pic:pic>
-              </a:graphicData>
-            </a:graphic>
-          </wp:inline>
-        </w:drawing>
-      </w:r>
-    </w:p>
-    <w:p>
-      <w:pPr>
-        <w:tabs>
-          <w:tab w:val="left" w:pos="990"/>
-        </w:tabs>
-        <w:spacing w:line="360" w:lineRule="auto"/>
-        <w:ind w:left="990" w:right="-46"/>
-        <w:jc w:val="center"/>
-        <w:rPr>
-          <w:sz w:val="24"/>
-          <w:lang w:val="id-ID"/>
-        </w:rPr>
-      </w:pPr>
-      <w:r>
-        <w:rPr>
-          <w:sz w:val="24"/>
-          <w:lang w:val="id-ID"/>
-        </w:rPr>
-        <w:t xml:space="preserve">Gambar </w:t>
-      </w:r>
-      <w:r>
-        <w:rPr>
-          <w:sz w:val="24"/>
-          <w:lang w:val="en-US"/>
-        </w:rPr>
-        <w:t>3</w:t>
-      </w:r>
-      <w:r>
-        <w:rPr>
-          <w:sz w:val="24"/>
-          <w:lang w:val="id-ID"/>
-        </w:rPr>
-        <w:t>.36. Perancangan Antar Muka Halaman Data Materi Pada Siswa</w:t>
-      </w:r>
-    </w:p>
-    <w:p>
-      <w:pPr>
-        <w:rPr>
-          <w:sz w:val="24"/>
-          <w:lang w:val="id-ID"/>
-        </w:rPr>
-      </w:pPr>
-      <w:r>
-        <w:rPr>
-          <w:sz w:val="24"/>
-          <w:lang w:val="id-ID"/>
-        </w:rPr>
-        <w:br w:type="page"/>
-      </w:r>
-    </w:p>
-    <w:p>
-      <w:pPr>
-        <w:numPr>
-          <w:ilvl w:val="0"/>
-          <w:numId w:val="10"/>
-        </w:numPr>
-        <w:tabs>
-          <w:tab w:val="left" w:pos="1080"/>
-        </w:tabs>
-        <w:spacing w:line="360" w:lineRule="auto"/>
-        <w:ind w:left="900" w:hanging="351"/>
-        <w:rPr>
-          <w:sz w:val="24"/>
-          <w:lang w:val="id-ID"/>
-        </w:rPr>
-      </w:pPr>
-      <w:r>
-        <w:rPr>
-          <w:sz w:val="24"/>
-          <w:lang w:val="id-ID"/>
-        </w:rPr>
-        <w:t>Tampilan Halaman Ujian</w:t>
-      </w:r>
-    </w:p>
-    <w:p>
-      <w:pPr>
-        <w:spacing w:line="360" w:lineRule="auto"/>
-        <w:ind w:left="990" w:right="-46"/>
-        <w:jc w:val="both"/>
-        <w:rPr>
-          <w:sz w:val="24"/>
-          <w:lang w:val="en-US"/>
-        </w:rPr>
-      </w:pPr>
-      <w:r>
-        <w:rPr>
-          <w:sz w:val="24"/>
-          <w:lang w:val="id-ID"/>
-        </w:rPr>
-        <w:t xml:space="preserve">Halaman Ujian siswa memiliki fungsi untuk melakukan aktifitas ujian secara </w:t>
-      </w:r>
-      <w:r>
-        <w:rPr>
-          <w:i/>
-          <w:sz w:val="24"/>
-          <w:lang w:val="id-ID"/>
-        </w:rPr>
-        <w:t>online</w:t>
-      </w:r>
-      <w:r>
-        <w:rPr>
-          <w:sz w:val="24"/>
-          <w:lang w:val="id-ID"/>
-        </w:rPr>
-        <w:t xml:space="preserve"> dengan menjawab soal yang telah diberikan.</w:t>
-      </w:r>
-    </w:p>
-    <w:p>
-      <w:pPr>
-        <w:spacing w:line="360" w:lineRule="auto"/>
-        <w:ind w:left="990" w:right="-46"/>
-        <w:jc w:val="center"/>
-        <w:rPr>
-          <w:lang w:val="id-ID"/>
-        </w:rPr>
-      </w:pPr>
-      <w:r>
-        <w:rPr>
-          <w:lang w:val="en-US"/>
-        </w:rPr>
-        <w:drawing>
-          <wp:inline distT="0" distB="0" distL="0" distR="0">
-            <wp:extent cx="4137660" cy="2943860"/>
-            <wp:effectExtent l="0" t="0" r="0" b="8890"/>
-            <wp:docPr id="877" name="Picture 294"/>
-            <wp:cNvGraphicFramePr/>
-            <a:graphic xmlns:a="http://schemas.openxmlformats.org/drawingml/2006/main">
-              <a:graphicData uri="http://schemas.openxmlformats.org/drawingml/2006/picture">
-                <pic:pic xmlns:pic="http://schemas.openxmlformats.org/drawingml/2006/picture">
-                  <pic:nvPicPr>
-                    <pic:cNvPr id="877" name="Picture 294"/>
-                    <pic:cNvPicPr/>
-                  </pic:nvPicPr>
-                  <pic:blipFill>
-                    <a:blip r:embed="rId39"/>
-                    <a:stretch>
-                      <a:fillRect/>
-                    </a:stretch>
-                  </pic:blipFill>
-                  <pic:spPr>
-                    <a:xfrm>
-                      <a:off x="0" y="0"/>
-                      <a:ext cx="4137660" cy="2943860"/>
-                    </a:xfrm>
-                    <a:prstGeom prst="rect">
-                      <a:avLst/>
-                    </a:prstGeom>
-                    <a:noFill/>
-                    <a:ln>
-                      <a:noFill/>
-                    </a:ln>
-                  </pic:spPr>
-                </pic:pic>
-              </a:graphicData>
-            </a:graphic>
-          </wp:inline>
-        </w:drawing>
-      </w:r>
-    </w:p>
-    <w:p>
-      <w:pPr>
-        <w:spacing w:line="360" w:lineRule="auto"/>
-        <w:ind w:left="990" w:right="-46"/>
-        <w:jc w:val="center"/>
-        <w:rPr>
-          <w:sz w:val="24"/>
-          <w:lang w:val="id-ID"/>
-        </w:rPr>
-      </w:pPr>
-      <w:r>
-        <w:rPr>
-          <w:sz w:val="24"/>
-          <w:lang w:val="id-ID"/>
-        </w:rPr>
-        <w:t xml:space="preserve">Gambar </w:t>
-      </w:r>
-      <w:r>
-        <w:rPr>
-          <w:sz w:val="24"/>
-          <w:lang w:val="en-US"/>
-        </w:rPr>
-        <w:t>3</w:t>
-      </w:r>
-      <w:r>
-        <w:rPr>
-          <w:sz w:val="24"/>
-          <w:lang w:val="id-ID"/>
-        </w:rPr>
-        <w:t>.37. Perancangan Antar Muka Halaman Ujian Pada Siswa</w:t>
-      </w:r>
-    </w:p>
-    <w:p>
-      <w:pPr>
-        <w:numPr>
-          <w:ilvl w:val="0"/>
-          <w:numId w:val="10"/>
-        </w:numPr>
-        <w:tabs>
-          <w:tab w:val="left" w:pos="1080"/>
-        </w:tabs>
-        <w:spacing w:line="360" w:lineRule="auto"/>
-        <w:ind w:left="900" w:hanging="351"/>
-        <w:rPr>
-          <w:sz w:val="24"/>
-          <w:lang w:val="id-ID"/>
-        </w:rPr>
-      </w:pPr>
-      <w:r>
-        <w:rPr>
-          <w:sz w:val="24"/>
-          <w:lang w:val="id-ID"/>
-        </w:rPr>
-        <w:t>Tampilan Cetak Soal</w:t>
-      </w:r>
-    </w:p>
-    <w:p>
-      <w:pPr>
-        <w:spacing w:line="360" w:lineRule="auto"/>
-        <w:ind w:left="990" w:right="-46"/>
-        <w:jc w:val="both"/>
-        <w:rPr>
-          <w:sz w:val="24"/>
-          <w:lang w:val="en-US"/>
-        </w:rPr>
-      </w:pPr>
-      <w:r>
-        <w:rPr>
-          <w:sz w:val="24"/>
-          <w:lang w:val="id-ID"/>
-        </w:rPr>
-        <w:t>Tampilancetak soal yang dibuat oleh guru setelah guru menginputkan data soal.</w:t>
-      </w:r>
-    </w:p>
-    <w:p>
-      <w:pPr>
-        <w:spacing w:line="360" w:lineRule="auto"/>
-        <w:ind w:left="990" w:right="-46"/>
-        <w:jc w:val="center"/>
-        <w:rPr>
-          <w:lang w:val="id-ID"/>
-        </w:rPr>
-      </w:pPr>
-      <w:r>
-        <w:rPr>
-          <w:lang w:val="en-US"/>
-        </w:rPr>
-        <w:drawing>
-          <wp:inline distT="0" distB="0" distL="0" distR="0">
-            <wp:extent cx="4142740" cy="2898140"/>
-            <wp:effectExtent l="0" t="0" r="0" b="0"/>
-            <wp:docPr id="882" name="Picture 295"/>
-            <wp:cNvGraphicFramePr/>
-            <a:graphic xmlns:a="http://schemas.openxmlformats.org/drawingml/2006/main">
-              <a:graphicData uri="http://schemas.openxmlformats.org/drawingml/2006/picture">
-                <pic:pic xmlns:pic="http://schemas.openxmlformats.org/drawingml/2006/picture">
-                  <pic:nvPicPr>
-                    <pic:cNvPr id="882" name="Picture 295"/>
-                    <pic:cNvPicPr/>
-                  </pic:nvPicPr>
-                  <pic:blipFill>
-                    <a:blip r:embed="rId40"/>
-                    <a:stretch>
-                      <a:fillRect/>
-                    </a:stretch>
-                  </pic:blipFill>
-                  <pic:spPr>
-                    <a:xfrm>
-                      <a:off x="0" y="0"/>
-                      <a:ext cx="4142740" cy="2898140"/>
-                    </a:xfrm>
-                    <a:prstGeom prst="rect">
-                      <a:avLst/>
-                    </a:prstGeom>
-                    <a:noFill/>
-                    <a:ln>
-                      <a:noFill/>
-                    </a:ln>
-                  </pic:spPr>
-                </pic:pic>
-              </a:graphicData>
-            </a:graphic>
-          </wp:inline>
-        </w:drawing>
-      </w:r>
-    </w:p>
-    <w:p>
-      <w:pPr>
-        <w:spacing w:line="360" w:lineRule="auto"/>
-        <w:ind w:left="990" w:right="-46"/>
-        <w:jc w:val="center"/>
-        <w:rPr>
-          <w:sz w:val="24"/>
-          <w:lang w:val="en-US"/>
-        </w:rPr>
-      </w:pPr>
-      <w:r>
-        <w:rPr>
-          <w:sz w:val="24"/>
-          <w:lang w:val="id-ID"/>
-        </w:rPr>
-        <w:t xml:space="preserve">Gambar </w:t>
-      </w:r>
-      <w:r>
-        <w:rPr>
-          <w:sz w:val="24"/>
-          <w:lang w:val="en-US"/>
-        </w:rPr>
-        <w:t>3</w:t>
-      </w:r>
-      <w:r>
-        <w:rPr>
-          <w:sz w:val="24"/>
-          <w:lang w:val="id-ID"/>
-        </w:rPr>
-        <w:t>.38.Perancangan Antar Muka Tampilan Cetak Soa</w:t>
-      </w:r>
-      <w:r>
-        <w:rPr>
-          <w:sz w:val="24"/>
-          <w:lang w:val="en-US"/>
-        </w:rPr>
-        <w:t>l</w:t>
-      </w:r>
-    </w:p>
-    <w:p>
-      <w:pPr>
-        <w:numPr>
-          <w:ilvl w:val="0"/>
-          <w:numId w:val="10"/>
-        </w:numPr>
-        <w:tabs>
-          <w:tab w:val="left" w:pos="1080"/>
-        </w:tabs>
-        <w:spacing w:line="360" w:lineRule="auto"/>
-        <w:ind w:left="900" w:hanging="351"/>
-        <w:rPr>
-          <w:sz w:val="24"/>
-          <w:lang w:val="id-ID"/>
-        </w:rPr>
-      </w:pPr>
-      <w:r>
-        <w:rPr>
-          <w:sz w:val="24"/>
-          <w:lang w:val="id-ID"/>
-        </w:rPr>
-        <w:t>Tampilan Cetak Laporan Hasil Ujian</w:t>
-      </w:r>
-    </w:p>
-    <w:p>
-      <w:pPr>
-        <w:spacing w:line="360" w:lineRule="auto"/>
-        <w:ind w:left="990"/>
-        <w:jc w:val="both"/>
-        <w:rPr>
-          <w:sz w:val="24"/>
-          <w:lang w:val="en-US"/>
-        </w:rPr>
-      </w:pPr>
-      <w:r>
-        <w:rPr>
-          <w:sz w:val="24"/>
-          <w:lang w:val="id-ID"/>
-        </w:rPr>
-        <w:t>Tampilancetak laporan hasil ujian setelah siswa mengikut ujian.</w:t>
-      </w:r>
-    </w:p>
-    <w:p>
-      <w:pPr>
-        <w:spacing w:line="360" w:lineRule="auto"/>
-        <w:ind w:left="990"/>
-        <w:jc w:val="center"/>
-        <w:rPr>
-          <w:lang w:val="id-ID"/>
-        </w:rPr>
-      </w:pPr>
-      <w:r>
-        <w:rPr>
-          <w:lang w:val="en-US"/>
-        </w:rPr>
-        <w:drawing>
-          <wp:inline distT="0" distB="0" distL="0" distR="0">
-            <wp:extent cx="4191000" cy="2933700"/>
-            <wp:effectExtent l="0" t="0" r="0" b="0"/>
-            <wp:docPr id="880" name="Picture 296"/>
-            <wp:cNvGraphicFramePr/>
-            <a:graphic xmlns:a="http://schemas.openxmlformats.org/drawingml/2006/main">
-              <a:graphicData uri="http://schemas.openxmlformats.org/drawingml/2006/picture">
-                <pic:pic xmlns:pic="http://schemas.openxmlformats.org/drawingml/2006/picture">
-                  <pic:nvPicPr>
-                    <pic:cNvPr id="880" name="Picture 296"/>
-                    <pic:cNvPicPr/>
-                  </pic:nvPicPr>
-                  <pic:blipFill>
-                    <a:blip r:embed="rId41"/>
-                    <a:stretch>
-                      <a:fillRect/>
-                    </a:stretch>
-                  </pic:blipFill>
-                  <pic:spPr>
-                    <a:xfrm>
-                      <a:off x="0" y="0"/>
-                      <a:ext cx="4191000" cy="2933700"/>
-                    </a:xfrm>
-                    <a:prstGeom prst="rect">
-                      <a:avLst/>
-                    </a:prstGeom>
-                    <a:noFill/>
-                    <a:ln>
-                      <a:noFill/>
-                    </a:ln>
-                  </pic:spPr>
-                </pic:pic>
-              </a:graphicData>
-            </a:graphic>
-          </wp:inline>
-        </w:drawing>
-      </w:r>
-    </w:p>
-    <w:p>
-      <w:pPr>
-        <w:spacing w:line="360" w:lineRule="auto"/>
-        <w:ind w:left="990" w:right="-46"/>
-        <w:jc w:val="center"/>
-        <w:rPr>
-          <w:b/>
-          <w:i/>
-          <w:sz w:val="24"/>
-          <w:lang w:val="en-US"/>
-        </w:rPr>
-      </w:pPr>
-      <w:r>
-        <w:rPr>
-          <w:sz w:val="24"/>
-          <w:lang w:val="id-ID"/>
-        </w:rPr>
-        <w:t xml:space="preserve">Gambar </w:t>
-      </w:r>
-      <w:r>
-        <w:rPr>
-          <w:sz w:val="24"/>
-          <w:lang w:val="en-US"/>
-        </w:rPr>
-        <w:t>3</w:t>
-      </w:r>
-      <w:r>
-        <w:rPr>
-          <w:sz w:val="24"/>
-          <w:lang w:val="id-ID"/>
-        </w:rPr>
-        <w:t>.39.Perancangan Antar Muka Tampilan Cetak Laporan Hasil</w:t>
-      </w:r>
-      <w:r>
-        <w:rPr>
-          <w:sz w:val="24"/>
-          <w:lang w:val="en-US"/>
-        </w:rPr>
-        <w:t xml:space="preserve"> </w:t>
-      </w:r>
-      <w:r>
-        <w:rPr>
-          <w:sz w:val="24"/>
-          <w:lang w:val="id-ID"/>
-        </w:rPr>
-        <w:t>Ujian</w:t>
-      </w:r>
-    </w:p>
-    <w:p>
-      <w:pPr>
-        <w:spacing w:line="360" w:lineRule="auto"/>
-        <w:ind w:right="-44" w:rightChars="-20"/>
-        <w:rPr>
-          <w:b/>
-          <w:bCs/>
-        </w:rPr>
-      </w:pPr>
-    </w:p>
-    <w:p>
-      <w:pPr>
-        <w:tabs>
-          <w:tab w:val="left" w:pos="425"/>
-        </w:tabs>
-        <w:spacing w:line="360" w:lineRule="auto"/>
-        <w:ind w:left="15" w:right="-44" w:rightChars="-20"/>
-      </w:pPr>
+        <w:t xml:space="preserve">.28. Perancangan Antar Muka Halaman </w:t>
+      </w:r>
+      <w:r>
+        <w:rPr>
+          <w:rFonts w:hint="default"/>
+          <w:sz w:val="24"/>
+          <w:lang w:val="en-US"/>
+        </w:rPr>
+        <w:t>Submit Tugas.</w:t>
+      </w:r>
     </w:p>
     <w:sectPr>
       <w:headerReference r:id="rId3" w:type="default"/>

</xml_diff>